<commit_message>
all possible model script
</commit_message>
<xml_diff>
--- a/doc/manuscript/2021-06-25-hOUwieManu.docx
+++ b/doc/manuscript/2021-06-25-hOUwieManu.docx
@@ -439,13 +439,27 @@
         <w:rPr>
           <w:rFonts w:ascii="Times New Roman" w:hAnsi="Times New Roman" w:cs="Times New Roman"/>
         </w:rPr>
-        <w:t xml:space="preserve"> via the aforementioned</w:t>
-      </w:r>
-      <w:r>
-        <w:rPr>
-          <w:rFonts w:ascii="Times New Roman" w:hAnsi="Times New Roman" w:cs="Times New Roman"/>
-        </w:rPr>
-        <w:t xml:space="preserve"> hidden Markov model. One of the most important properties we will utilize is the inclusion of hidden states. Hidden states give us a way to </w:t>
+        <w:t xml:space="preserve"> via the </w:t>
+      </w:r>
+      <w:proofErr w:type="gramStart"/>
+      <w:r>
+        <w:rPr>
+          <w:rFonts w:ascii="Times New Roman" w:hAnsi="Times New Roman" w:cs="Times New Roman"/>
+        </w:rPr>
+        <w:t>aforementioned</w:t>
+      </w:r>
+      <w:r>
+        <w:rPr>
+          <w:rFonts w:ascii="Times New Roman" w:hAnsi="Times New Roman" w:cs="Times New Roman"/>
+        </w:rPr>
+        <w:t xml:space="preserve"> hidden</w:t>
+      </w:r>
+      <w:proofErr w:type="gramEnd"/>
+      <w:r>
+        <w:rPr>
+          <w:rFonts w:ascii="Times New Roman" w:hAnsi="Times New Roman" w:cs="Times New Roman"/>
+        </w:rPr>
+        <w:t xml:space="preserve"> Markov model. One of the most important properties we will utilize is the inclusion of hidden states. Hidden states give us a way to </w:t>
       </w:r>
       <w:r>
         <w:rPr>
@@ -480,6 +494,7 @@
           <w:rFonts w:ascii="Times New Roman" w:hAnsi="Times New Roman" w:cs="Times New Roman"/>
           <w:b/>
           <w:bCs/>
+          <w:u w:val="single"/>
         </w:rPr>
       </w:pPr>
       <w:r>
@@ -487,6 +502,7 @@
           <w:rFonts w:ascii="Times New Roman" w:hAnsi="Times New Roman" w:cs="Times New Roman"/>
           <w:b/>
           <w:bCs/>
+          <w:u w:val="single"/>
         </w:rPr>
         <w:lastRenderedPageBreak/>
         <w:t>Introduction</w:t>
@@ -1147,7 +1163,9 @@
       <w:proofErr w:type="spellStart"/>
       <w:r>
         <w:rPr>
-          <w:rFonts w:ascii="Times New Roman" w:eastAsiaTheme="minorEastAsia" w:hAnsi="Times New Roman" w:cs="Times New Roman"/>
+          <w:rFonts w:ascii="Courier New" w:eastAsiaTheme="minorEastAsia" w:hAnsi="Courier New" w:cs="Courier New"/>
+          <w:sz w:val="22"/>
+          <w:szCs w:val="22"/>
         </w:rPr>
         <w:t>OUwie</w:t>
       </w:r>
@@ -2513,7 +2531,25 @@
         <w:rPr>
           <w:rFonts w:ascii="Times New Roman" w:eastAsiaTheme="minorEastAsia" w:hAnsi="Times New Roman" w:cs="Times New Roman"/>
         </w:rPr>
-        <w:t>The likelihood of our continuous trait is given by</w:t>
+        <w:t xml:space="preserve">The </w:t>
+      </w:r>
+      <w:r>
+        <w:rPr>
+          <w:rFonts w:ascii="Times New Roman" w:eastAsiaTheme="minorEastAsia" w:hAnsi="Times New Roman" w:cs="Times New Roman"/>
+        </w:rPr>
+        <w:t>probability</w:t>
+      </w:r>
+      <w:r>
+        <w:rPr>
+          <w:rFonts w:ascii="Times New Roman" w:eastAsiaTheme="minorEastAsia" w:hAnsi="Times New Roman" w:cs="Times New Roman"/>
+        </w:rPr>
+        <w:t xml:space="preserve"> </w:t>
+      </w:r>
+      <w:r>
+        <w:rPr>
+          <w:rFonts w:ascii="Times New Roman" w:eastAsiaTheme="minorEastAsia" w:hAnsi="Times New Roman" w:cs="Times New Roman"/>
+        </w:rPr>
+        <w:t>of our continuous trait is given by</w:t>
       </w:r>
     </w:p>
     <w:p>
@@ -2529,7 +2565,43 @@
             <w:rPr>
               <w:rFonts w:ascii="Cambria Math" w:eastAsiaTheme="minorEastAsia" w:hAnsi="Cambria Math" w:cs="Times New Roman"/>
             </w:rPr>
-            <m:t>log(L) = n</m:t>
+            <m:t>log(</m:t>
+          </m:r>
+          <m:r>
+            <w:rPr>
+              <w:rFonts w:ascii="Cambria Math" w:eastAsiaTheme="minorEastAsia" w:hAnsi="Cambria Math" w:cs="Times New Roman"/>
+            </w:rPr>
+            <m:t>P(X|</m:t>
+          </m:r>
+          <m:r>
+            <w:rPr>
+              <w:rFonts w:ascii="Cambria Math" w:eastAsiaTheme="minorEastAsia" w:hAnsi="Cambria Math" w:cs="Times New Roman"/>
+            </w:rPr>
+            <m:t xml:space="preserve"> z</m:t>
+          </m:r>
+          <m:r>
+            <w:rPr>
+              <w:rFonts w:ascii="Cambria Math" w:eastAsiaTheme="minorEastAsia" w:hAnsi="Cambria Math" w:cs="Times New Roman"/>
+            </w:rPr>
+            <m:t>,ϑ,</m:t>
+          </m:r>
+          <m:r>
+            <w:rPr>
+              <w:rFonts w:ascii="Cambria Math" w:eastAsiaTheme="minorEastAsia" w:hAnsi="Cambria Math" w:cs="Times New Roman"/>
+            </w:rPr>
+            <m:t>ψ</m:t>
+          </m:r>
+          <m:r>
+            <w:rPr>
+              <w:rFonts w:ascii="Cambria Math" w:eastAsiaTheme="minorEastAsia" w:hAnsi="Cambria Math" w:cs="Times New Roman"/>
+            </w:rPr>
+            <m:t>)</m:t>
+          </m:r>
+          <m:r>
+            <w:rPr>
+              <w:rFonts w:ascii="Cambria Math" w:eastAsiaTheme="minorEastAsia" w:hAnsi="Cambria Math" w:cs="Times New Roman"/>
+            </w:rPr>
+            <m:t>) = n</m:t>
           </m:r>
           <m:func>
             <m:funcPr>
@@ -2743,7 +2815,6 @@
         <w:rPr>
           <w:rFonts w:ascii="Times New Roman" w:eastAsiaTheme="minorEastAsia" w:hAnsi="Times New Roman" w:cs="Times New Roman"/>
         </w:rPr>
-        <w:lastRenderedPageBreak/>
         <w:t>where</w:t>
       </w:r>
       <w:r>
@@ -2764,7 +2835,33 @@
         <w:rPr>
           <w:rFonts w:ascii="Times New Roman" w:eastAsiaTheme="minorEastAsia" w:hAnsi="Times New Roman" w:cs="Times New Roman"/>
         </w:rPr>
-        <w:t xml:space="preserve"> is the number of tips in the phylogeny, </w:t>
+        <w:t xml:space="preserve"> is the number of tips in the phylogeny</w:t>
+      </w:r>
+      <w:r>
+        <w:rPr>
+          <w:rFonts w:ascii="Times New Roman" w:eastAsiaTheme="minorEastAsia" w:hAnsi="Times New Roman" w:cs="Times New Roman"/>
+        </w:rPr>
+        <w:t xml:space="preserve"> (</w:t>
+      </w:r>
+      <m:oMath>
+        <m:r>
+          <w:rPr>
+            <w:rFonts w:ascii="Cambria Math" w:eastAsiaTheme="minorEastAsia" w:hAnsi="Cambria Math" w:cs="Times New Roman"/>
+          </w:rPr>
+          <m:t>ψ</m:t>
+        </m:r>
+        <m:r>
+          <w:rPr>
+            <w:rFonts w:ascii="Cambria Math" w:eastAsiaTheme="minorEastAsia" w:hAnsi="Cambria Math" w:cs="Times New Roman"/>
+          </w:rPr>
+          <m:t>)</m:t>
+        </m:r>
+      </m:oMath>
+      <w:r>
+        <w:rPr>
+          <w:rFonts w:ascii="Times New Roman" w:eastAsiaTheme="minorEastAsia" w:hAnsi="Times New Roman" w:cs="Times New Roman"/>
+        </w:rPr>
+        <w:t xml:space="preserve">, </w:t>
       </w:r>
       <m:oMath>
         <m:r>
@@ -2798,7 +2895,48 @@
         <w:rPr>
           <w:rFonts w:ascii="Times New Roman" w:eastAsiaTheme="minorEastAsia" w:hAnsi="Times New Roman" w:cs="Times New Roman"/>
         </w:rPr>
-        <w:t xml:space="preserve"> – calculated following equation (11) of Beaulieu et al. (2012)</w:t>
+        <w:t xml:space="preserve"> – calculated </w:t>
+      </w:r>
+      <w:r>
+        <w:rPr>
+          <w:rFonts w:ascii="Times New Roman" w:eastAsiaTheme="minorEastAsia" w:hAnsi="Times New Roman" w:cs="Times New Roman"/>
+        </w:rPr>
+        <w:lastRenderedPageBreak/>
+        <w:t>following equation (11) of Beaulieu et al. (2012)</w:t>
+      </w:r>
+      <w:r>
+        <w:rPr>
+          <w:rFonts w:ascii="Times New Roman" w:eastAsiaTheme="minorEastAsia" w:hAnsi="Times New Roman" w:cs="Times New Roman"/>
+        </w:rPr>
+        <w:t xml:space="preserve">, </w:t>
+      </w:r>
+      <m:oMath>
+        <m:r>
+          <w:rPr>
+            <w:rFonts w:ascii="Cambria Math" w:eastAsiaTheme="minorEastAsia" w:hAnsi="Cambria Math" w:cs="Times New Roman"/>
+          </w:rPr>
+          <m:t>z</m:t>
+        </m:r>
+      </m:oMath>
+      <w:r>
+        <w:rPr>
+          <w:rFonts w:ascii="Times New Roman" w:eastAsiaTheme="minorEastAsia" w:hAnsi="Times New Roman" w:cs="Times New Roman"/>
+        </w:rPr>
+        <w:t xml:space="preserve"> is a particular regime mapping, and </w:t>
+      </w:r>
+      <m:oMath>
+        <m:r>
+          <w:rPr>
+            <w:rFonts w:ascii="Cambria Math" w:eastAsiaTheme="minorEastAsia" w:hAnsi="Cambria Math" w:cs="Times New Roman"/>
+          </w:rPr>
+          <m:t>ϑ</m:t>
+        </m:r>
+      </m:oMath>
+      <w:r>
+        <w:rPr>
+          <w:rFonts w:ascii="Times New Roman" w:eastAsiaTheme="minorEastAsia" w:hAnsi="Times New Roman" w:cs="Times New Roman"/>
+        </w:rPr>
+        <w:t xml:space="preserve"> are the parameters of the hOUwie model</w:t>
       </w:r>
       <w:r>
         <w:rPr>
@@ -2825,7 +2963,86 @@
         <w:rPr>
           <w:rFonts w:ascii="Times New Roman" w:hAnsi="Times New Roman" w:cs="Times New Roman"/>
         </w:rPr>
-        <w:t>Most previous phylogenetic comparative models of an OU process have assumed that the intervals and regimes are known, though the optimum trait values associated with each regime are not</w:t>
+        <w:t xml:space="preserve">Most previous phylogenetic comparative models of an OU process have assumed that the </w:t>
+      </w:r>
+      <w:r>
+        <w:rPr>
+          <w:rFonts w:ascii="Times New Roman" w:hAnsi="Times New Roman" w:cs="Times New Roman"/>
+        </w:rPr>
+        <w:t xml:space="preserve">selective </w:t>
+      </w:r>
+      <w:r>
+        <w:rPr>
+          <w:rFonts w:ascii="Times New Roman" w:hAnsi="Times New Roman" w:cs="Times New Roman"/>
+        </w:rPr>
+        <w:t>regimes are known</w:t>
+      </w:r>
+      <w:r>
+        <w:rPr>
+          <w:rFonts w:ascii="Times New Roman" w:hAnsi="Times New Roman" w:cs="Times New Roman"/>
+        </w:rPr>
+        <w:t xml:space="preserve"> a priori </w:t>
+      </w:r>
+      <w:r>
+        <w:rPr>
+          <w:rFonts w:ascii="Times New Roman" w:hAnsi="Times New Roman" w:cs="Times New Roman"/>
+        </w:rPr>
+        <w:fldChar w:fldCharType="begin"/>
+      </w:r>
+      <w:r>
+        <w:rPr>
+          <w:rFonts w:ascii="Times New Roman" w:hAnsi="Times New Roman" w:cs="Times New Roman"/>
+        </w:rPr>
+        <w:instrText xml:space="preserve"> ADDIN ZOTERO_ITEM CSL_CITATION {"citationID":"3asDFqcR","properties":{"formattedCitation":"(Uyeda et al. 2018; May and Moore 2020)","plainCitation":"(Uyeda et al. 2018; May and Moore 2020)","noteIndex":0},"citationItems":[{"id":769,"uris":["http://zotero.org/users/local/X8CzRyu0/items/YIX5KQM9"],"uri":["http://zotero.org/users/local/X8CzRyu0/items/YIX5KQM9"],"itemData":{"id":769,"type":"article-journal","container-title":"Systematic Biology","DOI":"10.1093/sysbio/syy031","ISSN":"1063-5157, 1076-836X","issue":"6","language":"en","page":"1091-1109","source":"Crossref","title":"Rethinking phylogenetic comparative methods","volume":"67","author":[{"family":"Uyeda","given":"Josef C"},{"family":"Zenil-Ferguson","given":"Rosana"},{"family":"Pennell","given":"Matthew W"}],"editor":[{"family":"Matzke","given":"Nicholas"}],"issued":{"date-parts":[["2018",11,1]]}},"label":"page"},{"id":6781,"uris":["http://zotero.org/users/local/X8CzRyu0/items/JYDG74AJ"],"uri":["http://zotero.org/users/local/X8CzRyu0/items/JYDG74AJ"],"itemData":{"id":6781,"type":"article-journal","abstract":"Abstract.  Understanding how and why rates of character evolution vary across the Tree of Life is central to many evolutionary questions; for example, does the","container-title":"Systematic Biology","DOI":"10.1093/sysbio/syz069","ISSN":"1063-5157","issue":"3","journalAbbreviation":"Syst Biol","language":"en","note":"publisher: Oxford Academic","page":"530-544","source":"academic.oup.com","title":"A Bayesian Approach for Inferring the Impact of a Discrete Character on Rates of Continuous-Character Evolution in the Presence of Background-Rate Variation","volume":"69","author":[{"family":"May","given":"Michael R."},{"family":"Moore","given":"Brian R."}],"issued":{"date-parts":[["2020",5,1]]}},"label":"page"}],"schema":"https://github.com/citation-style-language/schema/raw/master/csl-citation.json"} </w:instrText>
+      </w:r>
+      <w:r>
+        <w:rPr>
+          <w:rFonts w:ascii="Times New Roman" w:hAnsi="Times New Roman" w:cs="Times New Roman"/>
+        </w:rPr>
+        <w:fldChar w:fldCharType="separate"/>
+      </w:r>
+      <w:r>
+        <w:rPr>
+          <w:rFonts w:ascii="Times New Roman" w:hAnsi="Times New Roman" w:cs="Times New Roman"/>
+          <w:noProof/>
+        </w:rPr>
+        <w:t>(but see, Uyeda et al. 2018; May and Moore 2020)</w:t>
+      </w:r>
+      <w:r>
+        <w:rPr>
+          <w:rFonts w:ascii="Times New Roman" w:hAnsi="Times New Roman" w:cs="Times New Roman"/>
+        </w:rPr>
+        <w:fldChar w:fldCharType="end"/>
+      </w:r>
+      <w:r>
+        <w:rPr>
+          <w:rFonts w:ascii="Times New Roman" w:hAnsi="Times New Roman" w:cs="Times New Roman"/>
+        </w:rPr>
+        <w:t xml:space="preserve">. This leaves </w:t>
+      </w:r>
+      <w:r>
+        <w:rPr>
+          <w:rFonts w:ascii="Times New Roman" w:hAnsi="Times New Roman" w:cs="Times New Roman"/>
+        </w:rPr>
+        <w:t>little</w:t>
+      </w:r>
+      <w:r>
+        <w:rPr>
+          <w:rFonts w:ascii="Times New Roman" w:hAnsi="Times New Roman" w:cs="Times New Roman"/>
+        </w:rPr>
+        <w:t xml:space="preserve"> room for inference about the regimes themselves and how they change through time, nor the possibility that the evolution of the continuous character could influence change in the regimes or vice versa. To resolve this problem, we will model the evolution of these regimes as a discrete character. </w:t>
+      </w:r>
+      <w:r>
+        <w:rPr>
+          <w:rFonts w:ascii="Times New Roman" w:hAnsi="Times New Roman" w:cs="Times New Roman"/>
+        </w:rPr>
+        <w:t>In comparative biology, characters that take on discrete states</w:t>
+      </w:r>
+      <w:r>
+        <w:rPr>
+          <w:rFonts w:ascii="Times New Roman" w:hAnsi="Times New Roman" w:cs="Times New Roman"/>
+        </w:rPr>
+        <w:t xml:space="preserve"> are typically</w:t>
       </w:r>
       <w:r>
         <w:rPr>
@@ -2837,13 +3054,49 @@
         <w:rPr>
           <w:rFonts w:ascii="Times New Roman" w:hAnsi="Times New Roman" w:cs="Times New Roman"/>
         </w:rPr>
+        <w:t>model</w:t>
+      </w:r>
+      <w:r>
+        <w:rPr>
+          <w:rFonts w:ascii="Times New Roman" w:hAnsi="Times New Roman" w:cs="Times New Roman"/>
+        </w:rPr>
+        <w:t>ed</w:t>
+      </w:r>
+      <w:r>
+        <w:rPr>
+          <w:rFonts w:ascii="Times New Roman" w:hAnsi="Times New Roman" w:cs="Times New Roman"/>
+        </w:rPr>
+        <w:t xml:space="preserve"> </w:t>
+      </w:r>
+      <w:r>
+        <w:rPr>
+          <w:rFonts w:ascii="Times New Roman" w:hAnsi="Times New Roman" w:cs="Times New Roman"/>
+        </w:rPr>
+        <w:t xml:space="preserve">as </w:t>
+      </w:r>
+      <w:r>
+        <w:rPr>
+          <w:rFonts w:ascii="Times New Roman" w:hAnsi="Times New Roman" w:cs="Times New Roman"/>
+        </w:rPr>
+        <w:t>a continuous-time Markov chain with finite state-space (CTMC-FS)</w:t>
+      </w:r>
+      <w:r>
+        <w:rPr>
+          <w:rFonts w:ascii="Times New Roman" w:hAnsi="Times New Roman" w:cs="Times New Roman"/>
+        </w:rPr>
+        <w:t xml:space="preserve"> </w:t>
+      </w:r>
+      <w:r>
+        <w:rPr>
+          <w:rFonts w:ascii="Times New Roman" w:hAnsi="Times New Roman" w:cs="Times New Roman"/>
+        </w:rPr>
         <w:fldChar w:fldCharType="begin"/>
       </w:r>
       <w:r>
         <w:rPr>
           <w:rFonts w:ascii="Times New Roman" w:hAnsi="Times New Roman" w:cs="Times New Roman"/>
         </w:rPr>
-        <w:instrText xml:space="preserve"> ADDIN ZOTERO_ITEM CSL_CITATION {"citationID":"3asDFqcR","properties":{"formattedCitation":"(Uyeda et al. 2018; May and Moore 2020)","plainCitation":"(Uyeda et al. 2018; May and Moore 2020)","noteIndex":0},"citationItems":[{"id":769,"uris":["http://zotero.org/users/local/X8CzRyu0/items/YIX5KQM9"],"uri":["http://zotero.org/users/local/X8CzRyu0/items/YIX5KQM9"],"itemData":{"id":769,"type":"article-journal","container-title":"Systematic Biology","DOI":"10.1093/sysbio/syy031","ISSN":"1063-5157, 1076-836X","issue":"6","language":"en","page":"1091-1109","source":"Crossref","title":"Rethinking phylogenetic comparative methods","volume":"67","author":[{"family":"Uyeda","given":"Josef C"},{"family":"Zenil-Ferguson","given":"Rosana"},{"family":"Pennell","given":"Matthew W"}],"editor":[{"family":"Matzke","given":"Nicholas"}],"issued":{"date-parts":[["2018",11,1]]}},"label":"page"},{"id":6781,"uris":["http://zotero.org/users/local/X8CzRyu0/items/JYDG74AJ"],"uri":["http://zotero.org/users/local/X8CzRyu0/items/JYDG74AJ"],"itemData":{"id":6781,"type":"article-journal","abstract":"Abstract.  Understanding how and why rates of character evolution vary across the Tree of Life is central to many evolutionary questions; for example, does the","container-title":"Systematic Biology","DOI":"10.1093/sysbio/syz069","ISSN":"1063-5157","issue":"3","journalAbbreviation":"Syst Biol","language":"en","note":"publisher: Oxford Academic","page":"530-544","source":"academic.oup.com","title":"A Bayesian Approach for Inferring the Impact of a Discrete Character on Rates of Continuous-Character Evolution in the Presence of Background-Rate Variation","volume":"69","author":[{"family":"May","given":"Michael R."},{"family":"Moore","given":"Brian R."}],"issued":{"date-parts":[["2020",5,1]]}},"label":"page"}],"schema":"https://github.com/citation-style-language/schema/raw/master/csl-citation.json"} </w:instrText>
+        <w:instrText xml:space="preserve"> ADDIN ZOTERO_ITEM CSL_CITATION {"citationID":"H7lbQdTZ","properties":{"formattedCitation":"(O\\uc0\\u8217{}Meara 2012)","plainCitation":"(O’Meara 2012)","noteIndex":0},"citationItems":[{"id":668,"uris":["http://zotero.org/users/local/X8CzRyu0/items/JD43WTDQ"],"uri":["http://zotero.org/users/local/X8CzRyu0/items/JD43WTDQ"],"itemData":{"id":668,"type":"article-journal","abstract":"There are many methods for making evolutionary inferences from phylogenetic trees. Many of these can be divided into three main classes of models: continuous-time Markov chain models with finite state space (CTMC-FSS), multivariate normal models, and birth-death models. Numerous approaches are just restrictions of more general models to focus on particular questions or kinds of data. Methods can be further modified with the addition of tree-stretching algorithms. The recent realization of the effect of correlated trait evolution with diversification rates represents an important advance that is slowly revolutionizing the field. Increased attention to model adequacy may lead to future methodological improvements.","container-title":"Annual Review of Ecology, Evolution, and Systematics","DOI":"10.1146/annurev-ecolsys-110411-160331","issue":"1","page":"267-285","source":"Annual Reviews","title":"Evolutionary Inferences from Phylogenies: A Review of Methods","title-short":"Evolutionary Inferences from Phylogenies","volume":"43","author":[{"family":"O'Meara","given":"Brian C."}],"issued":{"date-parts":[["2012"]]}}}],"schema":"https://github.com/citation-style-language/schema/raw/master/csl-citation.json"} </w:instrText>
       </w:r>
       <w:r>
         <w:rPr>
@@ -2854,312 +3107,183 @@
       <w:r>
         <w:rPr>
           <w:rFonts w:ascii="Times New Roman" w:hAnsi="Times New Roman" w:cs="Times New Roman"/>
+        </w:rPr>
+        <w:t>(O’Meara 2012)</w:t>
+      </w:r>
+      <w:r>
+        <w:rPr>
+          <w:rFonts w:ascii="Times New Roman" w:hAnsi="Times New Roman" w:cs="Times New Roman"/>
+        </w:rPr>
+        <w:fldChar w:fldCharType="end"/>
+      </w:r>
+      <w:r>
+        <w:rPr>
+          <w:rFonts w:ascii="Times New Roman" w:hAnsi="Times New Roman" w:cs="Times New Roman"/>
+        </w:rPr>
+        <w:t xml:space="preserve">. </w:t>
+      </w:r>
+      <w:r>
+        <w:rPr>
+          <w:rFonts w:ascii="Times New Roman" w:hAnsi="Times New Roman" w:cs="Times New Roman"/>
+        </w:rPr>
+        <w:t xml:space="preserve">In part, the common use of this model is because </w:t>
+      </w:r>
+      <w:r>
+        <w:rPr>
+          <w:rFonts w:ascii="Times New Roman" w:eastAsiaTheme="minorEastAsia" w:hAnsi="Times New Roman" w:cs="Times New Roman"/>
+        </w:rPr>
+        <w:t>t</w:t>
+      </w:r>
+      <w:r>
+        <w:rPr>
+          <w:rFonts w:ascii="Times New Roman" w:eastAsiaTheme="minorEastAsia" w:hAnsi="Times New Roman" w:cs="Times New Roman"/>
+        </w:rPr>
+        <w:t xml:space="preserve">he likelihood of discrete data can be calculated efficiently using conditional </w:t>
+      </w:r>
+      <w:r>
+        <w:rPr>
+          <w:rFonts w:ascii="Times New Roman" w:eastAsiaTheme="minorEastAsia" w:hAnsi="Times New Roman" w:cs="Times New Roman"/>
+        </w:rPr>
+        <w:t>likelihoods</w:t>
+      </w:r>
+      <w:r>
+        <w:rPr>
+          <w:rFonts w:ascii="Times New Roman" w:eastAsiaTheme="minorEastAsia" w:hAnsi="Times New Roman" w:cs="Times New Roman"/>
+        </w:rPr>
+        <w:t xml:space="preserve"> at nodes </w:t>
+      </w:r>
+      <w:r>
+        <w:rPr>
+          <w:rFonts w:ascii="Times New Roman" w:eastAsiaTheme="minorEastAsia" w:hAnsi="Times New Roman" w:cs="Times New Roman"/>
+        </w:rPr>
+        <w:fldChar w:fldCharType="begin"/>
+      </w:r>
+      <w:r>
+        <w:rPr>
+          <w:rFonts w:ascii="Times New Roman" w:eastAsiaTheme="minorEastAsia" w:hAnsi="Times New Roman" w:cs="Times New Roman"/>
+        </w:rPr>
+        <w:instrText xml:space="preserve"> ADDIN ZOTERO_ITEM CSL_CITATION {"citationID":"N7wFqqfb","properties":{"formattedCitation":"(Felsenstein 1981)","plainCitation":"(Felsenstein 1981)","noteIndex":0},"citationItems":[{"id":722,"uris":["http://zotero.org/users/local/X8CzRyu0/items/8UGPMFQE"],"uri":["http://zotero.org/users/local/X8CzRyu0/items/8UGPMFQE"],"itemData":{"id":722,"type":"article-journal","abstract":"The application of maximum likelihood techniques to the estimation of evolutionary trees from nucleic acid sequence data is discussed. A computationally feasible method for finding such maximum likelihood estimates is developed, and a computer program is available. This method has advantages over the traditional parsimony algorithms, which can give misleading results if rates of evolution differ in different lineages. It also allows the testing of hypotheses about the constancy of evolutionary rates by likelihood ratio tests, and gives rough indication of the error of the estimate of the tree.","container-title":"Journal of Molecular Evolution","DOI":"10.1007/BF01734359","ISSN":"0022-2844, 1432-1432","issue":"6","language":"en","page":"368-376","source":"Crossref","title":"Evolutionary trees from DNA sequences: A maximum likelihood approach","title-short":"Evolutionary trees from DNA sequences","volume":"17","author":[{"family":"Felsenstein","given":"Joseph"}],"issued":{"date-parts":[["1981",11]]}}}],"schema":"https://github.com/citation-style-language/schema/raw/master/csl-citation.json"} </w:instrText>
+      </w:r>
+      <w:r>
+        <w:rPr>
+          <w:rFonts w:ascii="Times New Roman" w:eastAsiaTheme="minorEastAsia" w:hAnsi="Times New Roman" w:cs="Times New Roman"/>
+        </w:rPr>
+        <w:fldChar w:fldCharType="separate"/>
+      </w:r>
+      <w:r>
+        <w:rPr>
+          <w:rFonts w:ascii="Times New Roman" w:eastAsiaTheme="minorEastAsia" w:hAnsi="Times New Roman" w:cs="Times New Roman"/>
           <w:noProof/>
         </w:rPr>
-        <w:t>(but see, Uyeda et al. 2018; May and Moore 2020)</w:t>
-      </w:r>
-      <w:r>
-        <w:rPr>
-          <w:rFonts w:ascii="Times New Roman" w:hAnsi="Times New Roman" w:cs="Times New Roman"/>
+        <w:t>(Felsenstein 1981)</w:t>
+      </w:r>
+      <w:r>
+        <w:rPr>
+          <w:rFonts w:ascii="Times New Roman" w:eastAsiaTheme="minorEastAsia" w:hAnsi="Times New Roman" w:cs="Times New Roman"/>
         </w:rPr>
         <w:fldChar w:fldCharType="end"/>
       </w:r>
       <w:r>
         <w:rPr>
-          <w:rFonts w:ascii="Times New Roman" w:hAnsi="Times New Roman" w:cs="Times New Roman"/>
-        </w:rPr>
-        <w:t>. This leaves no room for inference about the regimes themselves and how they change through time, nor the possibility that the evolution of the continuous character could influence change in the regimes or vice versa. To resolve this problem, we will model the evolution of these regimes as a discrete character. For this, we have assumed that regime change follows a hidden Markov model (</w:t>
-      </w:r>
-      <w:proofErr w:type="spellStart"/>
-      <w:r>
-        <w:rPr>
-          <w:rFonts w:ascii="Times New Roman" w:hAnsi="Times New Roman" w:cs="Times New Roman"/>
-        </w:rPr>
-        <w:t>Felsenstein</w:t>
-      </w:r>
-      <w:proofErr w:type="spellEnd"/>
-      <w:r>
-        <w:rPr>
-          <w:rFonts w:ascii="Times New Roman" w:hAnsi="Times New Roman" w:cs="Times New Roman"/>
-        </w:rPr>
-        <w:t xml:space="preserve"> and Churchill 1996; Yang 1994; Beaulieu et al. 2013).</w:t>
-      </w:r>
-      <w:r>
-        <w:rPr>
-          <w:rFonts w:ascii="Times New Roman" w:hAnsi="Times New Roman" w:cs="Times New Roman"/>
+          <w:rFonts w:ascii="Times New Roman" w:eastAsiaTheme="minorEastAsia" w:hAnsi="Times New Roman" w:cs="Times New Roman"/>
+        </w:rPr>
+        <w:t xml:space="preserve">. However, </w:t>
+      </w:r>
+      <w:r>
+        <w:rPr>
+          <w:rFonts w:ascii="Times New Roman" w:eastAsiaTheme="minorEastAsia" w:hAnsi="Times New Roman" w:cs="Times New Roman"/>
+        </w:rPr>
+        <w:t xml:space="preserve">our goal is to model the discrete and continuous characters as following </w:t>
+      </w:r>
+      <w:r>
+        <w:rPr>
+          <w:rFonts w:ascii="Times New Roman" w:eastAsiaTheme="minorEastAsia" w:hAnsi="Times New Roman" w:cs="Times New Roman"/>
+        </w:rPr>
+        <w:t>the same</w:t>
+      </w:r>
+      <w:r>
+        <w:rPr>
+          <w:rFonts w:ascii="Times New Roman" w:eastAsiaTheme="minorEastAsia" w:hAnsi="Times New Roman" w:cs="Times New Roman"/>
+        </w:rPr>
+        <w:t xml:space="preserve"> underlying regime painting.</w:t>
+      </w:r>
+      <w:r>
+        <w:rPr>
+          <w:rFonts w:ascii="Times New Roman" w:eastAsiaTheme="minorEastAsia" w:hAnsi="Times New Roman" w:cs="Times New Roman"/>
         </w:rPr>
         <w:t xml:space="preserve"> </w:t>
       </w:r>
       <w:r>
         <w:rPr>
-          <w:rFonts w:ascii="Times New Roman" w:hAnsi="Times New Roman" w:cs="Times New Roman"/>
-        </w:rPr>
-        <w:t xml:space="preserve">Hidden Markov models have a hierarchical structure that can be broken down into two components: a “state-dependent process” and an unobserved “parameter process” </w:t>
-      </w:r>
-      <w:r>
-        <w:rPr>
-          <w:rFonts w:ascii="Times New Roman" w:hAnsi="Times New Roman" w:cs="Times New Roman"/>
-        </w:rPr>
-        <w:fldChar w:fldCharType="begin"/>
-      </w:r>
-      <w:r>
-        <w:rPr>
-          <w:rFonts w:ascii="Times New Roman" w:hAnsi="Times New Roman" w:cs="Times New Roman"/>
-        </w:rPr>
-        <w:instrText xml:space="preserve"> ADDIN ZOTERO_ITEM CSL_CITATION {"citationID":"kkhr8KfS","properties":{"formattedCitation":"(Zucchini et al. 2017)","plainCitation":"(Zucchini et al. 2017)","noteIndex":0},"citationItems":[{"id":6087,"uris":["http://zotero.org/users/local/X8CzRyu0/items/B9QZ4EZ7"],"uri":["http://zotero.org/users/local/X8CzRyu0/items/B9QZ4EZ7"],"itemData":{"id":6087,"type":"book","ISBN":"1-315-37248-7","publisher":"Chapman and Hall/CRC","title":"Hidden Markov models for time series: an introduction using R","author":[{"family":"Zucchini","given":"Walter"},{"family":"MacDonald","given":"Iain L."},{"family":"Langrock","given":"Roland"}],"issued":{"date-parts":[["2017"]]}}}],"schema":"https://github.com/citation-style-language/schema/raw/master/csl-citation.json"} </w:instrText>
-      </w:r>
-      <w:r>
-        <w:rPr>
-          <w:rFonts w:ascii="Times New Roman" w:hAnsi="Times New Roman" w:cs="Times New Roman"/>
-        </w:rPr>
-        <w:fldChar w:fldCharType="separate"/>
-      </w:r>
-      <w:r>
-        <w:rPr>
-          <w:rFonts w:ascii="Times New Roman" w:hAnsi="Times New Roman" w:cs="Times New Roman"/>
-          <w:noProof/>
-        </w:rPr>
-        <w:t>(Zucchini et al. 2017)</w:t>
-      </w:r>
-      <w:r>
-        <w:rPr>
-          <w:rFonts w:ascii="Times New Roman" w:hAnsi="Times New Roman" w:cs="Times New Roman"/>
-        </w:rPr>
-        <w:fldChar w:fldCharType="end"/>
-      </w:r>
-      <w:r>
-        <w:rPr>
-          <w:rFonts w:ascii="Times New Roman" w:hAnsi="Times New Roman" w:cs="Times New Roman"/>
-        </w:rPr>
-        <w:t xml:space="preserve">. Under an HMM, observations are generated by a given state-dependent process, which in turn depends on the state of the parameter process. In other words, the observed data are the product of several processes occurring in different parts of a phylogeny and the parameter process is way of linking them. It is initially unknown what the parameter process corresponds to biologically, hence the moniker “hidden” state. Nevertheless, the information for detecting hidden states comes from the differences in how the observed states change. </w:t>
-      </w:r>
-      <w:r>
-        <w:rPr>
-          <w:rFonts w:ascii="Times New Roman" w:hAnsi="Times New Roman" w:cs="Times New Roman"/>
-        </w:rPr>
-        <w:t>If</w:t>
-      </w:r>
-      <w:r>
-        <w:rPr>
-          <w:rFonts w:ascii="Times New Roman" w:hAnsi="Times New Roman" w:cs="Times New Roman"/>
-        </w:rPr>
-        <w:t xml:space="preserve"> the transitions between observed states of different lineages are more adequately described by several Markov processes rather than a single process, there will be information to detect hidden states </w:t>
-      </w:r>
-      <w:r>
-        <w:rPr>
-          <w:rFonts w:ascii="Times New Roman" w:hAnsi="Times New Roman" w:cs="Times New Roman"/>
-        </w:rPr>
-        <w:fldChar w:fldCharType="begin"/>
-      </w:r>
-      <w:r>
-        <w:rPr>
-          <w:rFonts w:ascii="Times New Roman" w:hAnsi="Times New Roman" w:cs="Times New Roman"/>
-        </w:rPr>
-        <w:instrText xml:space="preserve"> ADDIN ZOTERO_ITEM CSL_CITATION {"citationID":"qUkD0rew","properties":{"formattedCitation":"(Boyko and Beaulieu 2021)","plainCitation":"(Boyko and Beaulieu 2021)","noteIndex":0},"citationItems":[{"id":7026,"uris":["http://zotero.org/users/local/X8CzRyu0/items/VNE8JXW2"],"uri":["http://zotero.org/users/local/X8CzRyu0/items/VNE8JXW2"],"itemData":{"id":7026,"type":"article-journal","container-title":"Methods in Ecology and Evolution","DOI":"10.1111/2041-210X.13534","ISSN":"2041-210X, 2041-210X","issue":"3","journalAbbreviation":"Methods Ecol Evol","language":"en","page":"468-478","source":"DOI.org (Crossref)","title":"Generalized hidden Markov models for phylogenetic comparative datasets","volume":"12","author":[{"family":"Boyko","given":"James D."},{"family":"Beaulieu","given":"Jeremy M."}],"editor":[{"family":"Cooper","given":"Natalie"}],"issued":{"date-parts":[["2021",3]]}}}],"schema":"https://github.com/citation-style-language/schema/raw/master/csl-citation.json"} </w:instrText>
-      </w:r>
-      <w:r>
-        <w:rPr>
-          <w:rFonts w:ascii="Times New Roman" w:hAnsi="Times New Roman" w:cs="Times New Roman"/>
-        </w:rPr>
-        <w:fldChar w:fldCharType="separate"/>
-      </w:r>
-      <w:r>
-        <w:rPr>
-          <w:rFonts w:ascii="Times New Roman" w:hAnsi="Times New Roman" w:cs="Times New Roman"/>
-          <w:noProof/>
-        </w:rPr>
-        <w:t>(Boyko and Beaulieu 2021)</w:t>
-      </w:r>
-      <w:r>
-        <w:rPr>
-          <w:rFonts w:ascii="Times New Roman" w:hAnsi="Times New Roman" w:cs="Times New Roman"/>
-        </w:rPr>
-        <w:fldChar w:fldCharType="end"/>
-      </w:r>
-      <w:r>
-        <w:rPr>
-          <w:rFonts w:ascii="Times New Roman" w:hAnsi="Times New Roman" w:cs="Times New Roman"/>
-        </w:rPr>
-        <w:t xml:space="preserve">. </w:t>
-      </w:r>
-    </w:p>
-    <w:p>
-      <w:pPr>
-        <w:spacing w:line="480" w:lineRule="auto"/>
-        <w:ind w:firstLine="720"/>
-        <w:rPr>
-          <w:rFonts w:ascii="Times New Roman" w:eastAsiaTheme="minorEastAsia" w:hAnsi="Times New Roman" w:cs="Times New Roman"/>
-        </w:rPr>
-      </w:pPr>
-      <w:r>
-        <w:rPr>
-          <w:rFonts w:ascii="Times New Roman" w:hAnsi="Times New Roman" w:cs="Times New Roman"/>
-        </w:rPr>
-        <w:t xml:space="preserve">In comparative biology, for characters that take on discrete states the standard “state-dependent process” is </w:t>
-      </w:r>
-      <w:r>
-        <w:rPr>
-          <w:rFonts w:ascii="Times New Roman" w:hAnsi="Times New Roman" w:cs="Times New Roman"/>
-        </w:rPr>
-        <w:t xml:space="preserve">typically </w:t>
-      </w:r>
-      <w:r>
-        <w:rPr>
-          <w:rFonts w:ascii="Times New Roman" w:hAnsi="Times New Roman" w:cs="Times New Roman"/>
-        </w:rPr>
-        <w:t>a continuous-time Markov chain with finite state-space (CTMC-</w:t>
-      </w:r>
-      <w:r>
-        <w:rPr>
-          <w:rFonts w:ascii="Times New Roman" w:hAnsi="Times New Roman" w:cs="Times New Roman"/>
-        </w:rPr>
-        <w:lastRenderedPageBreak/>
-        <w:t>FS)</w:t>
-      </w:r>
-      <w:r>
-        <w:rPr>
-          <w:rFonts w:ascii="Times New Roman" w:hAnsi="Times New Roman" w:cs="Times New Roman"/>
+          <w:rFonts w:ascii="Times New Roman" w:eastAsiaTheme="minorEastAsia" w:hAnsi="Times New Roman" w:cs="Times New Roman"/>
+        </w:rPr>
+        <w:t>Therefore, w</w:t>
+      </w:r>
+      <w:r>
+        <w:rPr>
+          <w:rFonts w:ascii="Times New Roman" w:eastAsiaTheme="minorEastAsia" w:hAnsi="Times New Roman" w:cs="Times New Roman"/>
+        </w:rPr>
+        <w:t xml:space="preserve">e calculate the </w:t>
+      </w:r>
+      <w:r>
+        <w:rPr>
+          <w:rFonts w:ascii="Times New Roman" w:eastAsiaTheme="minorEastAsia" w:hAnsi="Times New Roman" w:cs="Times New Roman"/>
+        </w:rPr>
+        <w:t xml:space="preserve">joint </w:t>
+      </w:r>
+      <w:r>
+        <w:rPr>
+          <w:rFonts w:ascii="Times New Roman" w:eastAsiaTheme="minorEastAsia" w:hAnsi="Times New Roman" w:cs="Times New Roman"/>
+        </w:rPr>
+        <w:t xml:space="preserve">probability of </w:t>
+      </w:r>
+      <w:r>
+        <w:rPr>
+          <w:rFonts w:ascii="Times New Roman" w:eastAsiaTheme="minorEastAsia" w:hAnsi="Times New Roman" w:cs="Times New Roman"/>
+        </w:rPr>
+        <w:t>a</w:t>
+      </w:r>
+      <w:r>
+        <w:rPr>
+          <w:rFonts w:ascii="Times New Roman" w:eastAsiaTheme="minorEastAsia" w:hAnsi="Times New Roman" w:cs="Times New Roman"/>
         </w:rPr>
         <w:t xml:space="preserve"> </w:t>
       </w:r>
       <w:r>
         <w:rPr>
-          <w:rFonts w:ascii="Times New Roman" w:hAnsi="Times New Roman" w:cs="Times New Roman"/>
-        </w:rPr>
-        <w:fldChar w:fldCharType="begin"/>
-      </w:r>
-      <w:r>
-        <w:rPr>
-          <w:rFonts w:ascii="Times New Roman" w:hAnsi="Times New Roman" w:cs="Times New Roman"/>
-        </w:rPr>
-        <w:instrText xml:space="preserve"> ADDIN ZOTERO_ITEM CSL_CITATION {"citationID":"H7lbQdTZ","properties":{"formattedCitation":"(O\\uc0\\u8217{}Meara 2012)","plainCitation":"(O’Meara 2012)","noteIndex":0},"citationItems":[{"id":668,"uris":["http://zotero.org/users/local/X8CzRyu0/items/JD43WTDQ"],"uri":["http://zotero.org/users/local/X8CzRyu0/items/JD43WTDQ"],"itemData":{"id":668,"type":"article-journal","abstract":"There are many methods for making evolutionary inferences from phylogenetic trees. Many of these can be divided into three main classes of models: continuous-time Markov chain models with finite state space (CTMC-FSS), multivariate normal models, and birth-death models. Numerous approaches are just restrictions of more general models to focus on particular questions or kinds of data. Methods can be further modified with the addition of tree-stretching algorithms. The recent realization of the effect of correlated trait evolution with diversification rates represents an important advance that is slowly revolutionizing the field. Increased attention to model adequacy may lead to future methodological improvements.","container-title":"Annual Review of Ecology, Evolution, and Systematics","DOI":"10.1146/annurev-ecolsys-110411-160331","issue":"1","page":"267-285","source":"Annual Reviews","title":"Evolutionary Inferences from Phylogenies: A Review of Methods","title-short":"Evolutionary Inferences from Phylogenies","volume":"43","author":[{"family":"O'Meara","given":"Brian C."}],"issued":{"date-parts":[["2012"]]}}}],"schema":"https://github.com/citation-style-language/schema/raw/master/csl-citation.json"} </w:instrText>
-      </w:r>
-      <w:r>
-        <w:rPr>
-          <w:rFonts w:ascii="Times New Roman" w:hAnsi="Times New Roman" w:cs="Times New Roman"/>
-        </w:rPr>
-        <w:fldChar w:fldCharType="separate"/>
-      </w:r>
-      <w:r>
-        <w:rPr>
-          <w:rFonts w:ascii="Times New Roman" w:hAnsi="Times New Roman" w:cs="Times New Roman"/>
-        </w:rPr>
-        <w:t>(O’Meara 2012)</w:t>
-      </w:r>
-      <w:r>
-        <w:rPr>
-          <w:rFonts w:ascii="Times New Roman" w:hAnsi="Times New Roman" w:cs="Times New Roman"/>
-        </w:rPr>
-        <w:fldChar w:fldCharType="end"/>
-      </w:r>
-      <w:r>
-        <w:rPr>
-          <w:rFonts w:ascii="Times New Roman" w:hAnsi="Times New Roman" w:cs="Times New Roman"/>
-        </w:rPr>
-        <w:t xml:space="preserve">. </w:t>
-      </w:r>
-      <w:r>
-        <w:rPr>
-          <w:rFonts w:ascii="Times New Roman" w:hAnsi="Times New Roman" w:cs="Times New Roman"/>
-        </w:rPr>
-        <w:t xml:space="preserve">In part, the common use of this model is because </w:t>
-      </w:r>
-      <w:r>
-        <w:rPr>
-          <w:rFonts w:ascii="Times New Roman" w:eastAsiaTheme="minorEastAsia" w:hAnsi="Times New Roman" w:cs="Times New Roman"/>
-        </w:rPr>
-        <w:t>t</w:t>
-      </w:r>
-      <w:r>
-        <w:rPr>
-          <w:rFonts w:ascii="Times New Roman" w:eastAsiaTheme="minorEastAsia" w:hAnsi="Times New Roman" w:cs="Times New Roman"/>
-        </w:rPr>
-        <w:t xml:space="preserve">he likelihood of discrete data can be calculated efficiently using conditional likelihoods at nodes </w:t>
-      </w:r>
-      <w:r>
-        <w:rPr>
-          <w:rFonts w:ascii="Times New Roman" w:eastAsiaTheme="minorEastAsia" w:hAnsi="Times New Roman" w:cs="Times New Roman"/>
-        </w:rPr>
-        <w:fldChar w:fldCharType="begin"/>
-      </w:r>
-      <w:r>
-        <w:rPr>
-          <w:rFonts w:ascii="Times New Roman" w:eastAsiaTheme="minorEastAsia" w:hAnsi="Times New Roman" w:cs="Times New Roman"/>
-        </w:rPr>
-        <w:instrText xml:space="preserve"> ADDIN ZOTERO_ITEM CSL_CITATION {"citationID":"N7wFqqfb","properties":{"formattedCitation":"(Felsenstein 1981)","plainCitation":"(Felsenstein 1981)","noteIndex":0},"citationItems":[{"id":722,"uris":["http://zotero.org/users/local/X8CzRyu0/items/8UGPMFQE"],"uri":["http://zotero.org/users/local/X8CzRyu0/items/8UGPMFQE"],"itemData":{"id":722,"type":"article-journal","abstract":"The application of maximum likelihood techniques to the estimation of evolutionary trees from nucleic acid sequence data is discussed. A computationally feasible method for finding such maximum likelihood estimates is developed, and a computer program is available. This method has advantages over the traditional parsimony algorithms, which can give misleading results if rates of evolution differ in different lineages. It also allows the testing of hypotheses about the constancy of evolutionary rates by likelihood ratio tests, and gives rough indication of the error of the estimate of the tree.","container-title":"Journal of Molecular Evolution","DOI":"10.1007/BF01734359","ISSN":"0022-2844, 1432-1432","issue":"6","language":"en","page":"368-376","source":"Crossref","title":"Evolutionary trees from DNA sequences: A maximum likelihood approach","title-short":"Evolutionary trees from DNA sequences","volume":"17","author":[{"family":"Felsenstein","given":"Joseph"}],"issued":{"date-parts":[["1981",11]]}}}],"schema":"https://github.com/citation-style-language/schema/raw/master/csl-citation.json"} </w:instrText>
-      </w:r>
-      <w:r>
-        <w:rPr>
-          <w:rFonts w:ascii="Times New Roman" w:eastAsiaTheme="minorEastAsia" w:hAnsi="Times New Roman" w:cs="Times New Roman"/>
-        </w:rPr>
-        <w:fldChar w:fldCharType="separate"/>
-      </w:r>
-      <w:r>
-        <w:rPr>
-          <w:rFonts w:ascii="Times New Roman" w:eastAsiaTheme="minorEastAsia" w:hAnsi="Times New Roman" w:cs="Times New Roman"/>
-          <w:noProof/>
-        </w:rPr>
-        <w:t>(Felsenstein 1981)</w:t>
-      </w:r>
-      <w:r>
-        <w:rPr>
-          <w:rFonts w:ascii="Times New Roman" w:eastAsiaTheme="minorEastAsia" w:hAnsi="Times New Roman" w:cs="Times New Roman"/>
-        </w:rPr>
-        <w:fldChar w:fldCharType="end"/>
-      </w:r>
-      <w:r>
-        <w:rPr>
-          <w:rFonts w:ascii="Times New Roman" w:eastAsiaTheme="minorEastAsia" w:hAnsi="Times New Roman" w:cs="Times New Roman"/>
-        </w:rPr>
-        <w:t xml:space="preserve">. However, </w:t>
-      </w:r>
-      <w:r>
-        <w:rPr>
-          <w:rFonts w:ascii="Times New Roman" w:eastAsiaTheme="minorEastAsia" w:hAnsi="Times New Roman" w:cs="Times New Roman"/>
-        </w:rPr>
-        <w:t xml:space="preserve">our goal is to model the discrete and continuous characters as following </w:t>
-      </w:r>
-      <w:r>
-        <w:rPr>
-          <w:rFonts w:ascii="Times New Roman" w:eastAsiaTheme="minorEastAsia" w:hAnsi="Times New Roman" w:cs="Times New Roman"/>
-        </w:rPr>
-        <w:t>the same</w:t>
-      </w:r>
-      <w:r>
-        <w:rPr>
-          <w:rFonts w:ascii="Times New Roman" w:eastAsiaTheme="minorEastAsia" w:hAnsi="Times New Roman" w:cs="Times New Roman"/>
-        </w:rPr>
-        <w:t xml:space="preserve"> underlying regime painting.</w:t>
+          <w:rFonts w:ascii="Times New Roman" w:eastAsiaTheme="minorEastAsia" w:hAnsi="Times New Roman" w:cs="Times New Roman"/>
+        </w:rPr>
+        <w:t xml:space="preserve">dataset of </w:t>
+      </w:r>
+      <w:r>
+        <w:rPr>
+          <w:rFonts w:ascii="Times New Roman" w:eastAsiaTheme="minorEastAsia" w:hAnsi="Times New Roman" w:cs="Times New Roman"/>
+        </w:rPr>
+        <w:t>discret</w:t>
+      </w:r>
+      <w:r>
+        <w:rPr>
+          <w:rFonts w:ascii="Times New Roman" w:eastAsiaTheme="minorEastAsia" w:hAnsi="Times New Roman" w:cs="Times New Roman"/>
+        </w:rPr>
+        <w:softHyphen/>
+      </w:r>
+      <w:r>
+        <w:rPr>
+          <w:rFonts w:ascii="Times New Roman" w:eastAsiaTheme="minorEastAsia" w:hAnsi="Times New Roman" w:cs="Times New Roman"/>
+        </w:rPr>
+        <w:t>e character</w:t>
+      </w:r>
+      <w:r>
+        <w:rPr>
+          <w:rFonts w:ascii="Times New Roman" w:eastAsiaTheme="minorEastAsia" w:hAnsi="Times New Roman" w:cs="Times New Roman"/>
+        </w:rPr>
+        <w:t>s</w:t>
       </w:r>
       <w:r>
         <w:rPr>
           <w:rFonts w:ascii="Times New Roman" w:eastAsiaTheme="minorEastAsia" w:hAnsi="Times New Roman" w:cs="Times New Roman"/>
         </w:rPr>
         <w:t xml:space="preserve"> </w:t>
-      </w:r>
-      <w:r>
-        <w:rPr>
-          <w:rFonts w:ascii="Times New Roman" w:eastAsiaTheme="minorEastAsia" w:hAnsi="Times New Roman" w:cs="Times New Roman"/>
-        </w:rPr>
-        <w:t>Therefore, w</w:t>
-      </w:r>
-      <w:r>
-        <w:rPr>
-          <w:rFonts w:ascii="Times New Roman" w:eastAsiaTheme="minorEastAsia" w:hAnsi="Times New Roman" w:cs="Times New Roman"/>
-        </w:rPr>
-        <w:t xml:space="preserve">e calculate the probability of </w:t>
-      </w:r>
-      <w:r>
-        <w:rPr>
-          <w:rFonts w:ascii="Times New Roman" w:eastAsiaTheme="minorEastAsia" w:hAnsi="Times New Roman" w:cs="Times New Roman"/>
-        </w:rPr>
-        <w:t>a</w:t>
-      </w:r>
-      <w:r>
-        <w:rPr>
-          <w:rFonts w:ascii="Times New Roman" w:eastAsiaTheme="minorEastAsia" w:hAnsi="Times New Roman" w:cs="Times New Roman"/>
-        </w:rPr>
-        <w:t xml:space="preserve"> discrete character </w:t>
       </w:r>
       <w:r>
         <w:rPr>
@@ -3185,13 +3309,19 @@
         <w:rPr>
           <w:rFonts w:ascii="Times New Roman" w:eastAsiaTheme="minorEastAsia" w:hAnsi="Times New Roman" w:cs="Times New Roman"/>
         </w:rPr>
-        <w:t>as the being equivalent to the probability of an underlying regime structure</w:t>
-      </w:r>
-      <w:r>
-        <w:rPr>
-          <w:rFonts w:ascii="Times New Roman" w:eastAsiaTheme="minorEastAsia" w:hAnsi="Times New Roman" w:cs="Times New Roman"/>
-        </w:rPr>
-        <w:t xml:space="preserve"> (</w:t>
+        <w:t>and stochastic mapping</w:t>
+      </w:r>
+      <w:r>
+        <w:rPr>
+          <w:rFonts w:ascii="Times New Roman" w:eastAsiaTheme="minorEastAsia" w:hAnsi="Times New Roman" w:cs="Times New Roman"/>
+        </w:rPr>
+        <w:t xml:space="preserve"> </w:t>
+      </w:r>
+      <w:r>
+        <w:rPr>
+          <w:rFonts w:ascii="Times New Roman" w:eastAsiaTheme="minorEastAsia" w:hAnsi="Times New Roman" w:cs="Times New Roman"/>
+        </w:rPr>
+        <w:t>(</w:t>
       </w:r>
       <m:oMath>
         <m:r>
@@ -3296,7 +3426,19 @@
         <w:rPr>
           <w:rFonts w:ascii="Times New Roman" w:eastAsiaTheme="minorEastAsia" w:hAnsi="Times New Roman" w:cs="Times New Roman"/>
         </w:rPr>
-        <w:t xml:space="preserve"> which marginalize over all possible </w:t>
+        <w:t xml:space="preserve"> which</w:t>
+      </w:r>
+      <w:r>
+        <w:rPr>
+          <w:rFonts w:ascii="Times New Roman" w:eastAsiaTheme="minorEastAsia" w:hAnsi="Times New Roman" w:cs="Times New Roman"/>
+        </w:rPr>
+        <w:t xml:space="preserve"> utilize the Chapman-Kolmogorov equation to</w:t>
+      </w:r>
+      <w:r>
+        <w:rPr>
+          <w:rFonts w:ascii="Times New Roman" w:eastAsiaTheme="minorEastAsia" w:hAnsi="Times New Roman" w:cs="Times New Roman"/>
+        </w:rPr>
+        <w:t xml:space="preserve"> marginalize over all possible </w:t>
       </w:r>
       <w:r>
         <w:rPr>
@@ -3314,75 +3456,40 @@
         <w:rPr>
           <w:rFonts w:ascii="Times New Roman" w:eastAsiaTheme="minorEastAsia" w:hAnsi="Times New Roman" w:cs="Times New Roman"/>
         </w:rPr>
-        <w:t xml:space="preserve">we are interested in calculating the probability of a specific path </w:t>
-      </w:r>
-      <w:r>
-        <w:rPr>
-          <w:rFonts w:ascii="Times New Roman" w:eastAsiaTheme="minorEastAsia" w:hAnsi="Times New Roman" w:cs="Times New Roman"/>
-        </w:rPr>
-        <w:fldChar w:fldCharType="begin"/>
-      </w:r>
-      <w:r>
-        <w:rPr>
-          <w:rFonts w:ascii="Times New Roman" w:eastAsiaTheme="minorEastAsia" w:hAnsi="Times New Roman" w:cs="Times New Roman"/>
-        </w:rPr>
-        <w:instrText xml:space="preserve"> ADDIN ZOTERO_ITEM CSL_CITATION {"citationID":"47OPTSUT","properties":{"formattedCitation":"(Steel and Penny 2000)","plainCitation":"(Steel and Penny 2000)","noteIndex":0},"citationItems":[{"id":184,"uris":["http://zotero.org/users/local/X8CzRyu0/items/MHGRH3E4"],"uri":["http://zotero.org/users/local/X8CzRyu0/items/MHGRH3E4"],"itemData":{"id":184,"type":"article-journal","abstract":"Methods such as maximum parsimony (MP) are frequently criticized as being statistically unsound and not being based on any “model.” On the other hand, advocates of MP claim that maximum likelihood (ML) has some fundamental problems. Here, we explore the connection between the different versions of MP and ML methods, particularly in light of recent theoretical results. We describe links between the two methods—for example, we describe how MP can be regarded as an ML method when there is no common mechanism between sites (such as might occur with morphological data and certain forms of molecular data). In the process, we clarify certain historical points of disagreement between proponents of the two methodologies, including a discussion of several forms of the ML optimality criterion. We also describe some additional results that shed light on how much needs to be assumed about underling models of sequence evolution in order to successfully reconstruct evolutionary trees.","container-title":"Molecular Biology and Evolution","DOI":"10.1093/oxfordjournals.molbev.a026364","ISSN":"0737-4038","issue":"6","journalAbbreviation":"Mol Biol Evol","page":"839-850","source":"academic.oup.com","title":"Parsimony, Likelihood, and the Role of Models in Molecular Phylogenetics","volume":"17","author":[{"family":"Steel","given":"Mike"},{"family":"Penny","given":"David"}],"issued":{"date-parts":[["2000",6,1]]}}}],"schema":"https://github.com/citation-style-language/schema/raw/master/csl-citation.json"} </w:instrText>
-      </w:r>
-      <w:r>
-        <w:rPr>
-          <w:rFonts w:ascii="Times New Roman" w:eastAsiaTheme="minorEastAsia" w:hAnsi="Times New Roman" w:cs="Times New Roman"/>
-        </w:rPr>
-        <w:fldChar w:fldCharType="separate"/>
-      </w:r>
-      <w:r>
-        <w:rPr>
-          <w:rFonts w:ascii="Times New Roman" w:eastAsiaTheme="minorEastAsia" w:hAnsi="Times New Roman" w:cs="Times New Roman"/>
-          <w:noProof/>
-        </w:rPr>
-        <w:t>(Steel and Penny 2000)</w:t>
-      </w:r>
-      <w:r>
-        <w:rPr>
-          <w:rFonts w:ascii="Times New Roman" w:eastAsiaTheme="minorEastAsia" w:hAnsi="Times New Roman" w:cs="Times New Roman"/>
-        </w:rPr>
-        <w:fldChar w:fldCharType="end"/>
-      </w:r>
-      <w:r>
-        <w:rPr>
-          <w:rFonts w:ascii="Times New Roman" w:eastAsiaTheme="minorEastAsia" w:hAnsi="Times New Roman" w:cs="Times New Roman"/>
-        </w:rPr>
-        <w:t>.</w:t>
-      </w:r>
-      <w:r>
-        <w:rPr>
-          <w:rFonts w:ascii="Times New Roman" w:eastAsiaTheme="minorEastAsia" w:hAnsi="Times New Roman" w:cs="Times New Roman"/>
-        </w:rPr>
-        <w:t xml:space="preserve"> For</w:t>
-      </w:r>
-      <w:r>
-        <w:rPr>
-          <w:rFonts w:ascii="Times New Roman" w:eastAsiaTheme="minorEastAsia" w:hAnsi="Times New Roman" w:cs="Times New Roman"/>
-        </w:rPr>
-        <w:t xml:space="preserve"> a branch </w:t>
-      </w:r>
-      <w:r>
-        <w:rPr>
-          <w:rFonts w:ascii="Times New Roman" w:eastAsiaTheme="minorEastAsia" w:hAnsi="Times New Roman" w:cs="Times New Roman"/>
-        </w:rPr>
-        <w:t xml:space="preserve">of </w:t>
-      </w:r>
-      <w:r>
-        <w:rPr>
-          <w:rFonts w:ascii="Times New Roman" w:eastAsiaTheme="minorEastAsia" w:hAnsi="Times New Roman" w:cs="Times New Roman"/>
-        </w:rPr>
-        <w:t xml:space="preserve">length </w:t>
+        <w:t xml:space="preserve">we are interested in calculating the probability of </w:t>
+      </w:r>
+      <w:r>
+        <w:rPr>
+          <w:rFonts w:ascii="Times New Roman" w:eastAsiaTheme="minorEastAsia" w:hAnsi="Times New Roman" w:cs="Times New Roman"/>
+        </w:rPr>
+        <w:t>the</w:t>
+      </w:r>
+      <w:r>
+        <w:rPr>
+          <w:rFonts w:ascii="Times New Roman" w:eastAsiaTheme="minorEastAsia" w:hAnsi="Times New Roman" w:cs="Times New Roman"/>
+        </w:rPr>
+        <w:t xml:space="preserve"> </w:t>
+      </w:r>
+      <w:proofErr w:type="spellStart"/>
+      <w:r>
+        <w:rPr>
+          <w:rFonts w:ascii="Times New Roman" w:eastAsiaTheme="minorEastAsia" w:hAnsi="Times New Roman" w:cs="Times New Roman"/>
+        </w:rPr>
+        <w:t>the</w:t>
+      </w:r>
+      <w:proofErr w:type="spellEnd"/>
+      <w:r>
+        <w:rPr>
+          <w:rFonts w:ascii="Times New Roman" w:eastAsiaTheme="minorEastAsia" w:hAnsi="Times New Roman" w:cs="Times New Roman"/>
+        </w:rPr>
+        <w:t xml:space="preserve"> underlying regime structure </w:t>
       </w:r>
       <m:oMath>
         <m:r>
           <w:rPr>
             <w:rFonts w:ascii="Cambria Math" w:eastAsiaTheme="minorEastAsia" w:hAnsi="Cambria Math" w:cs="Times New Roman"/>
           </w:rPr>
-          <m:t>T</m:t>
+          <m:t>γ</m:t>
         </m:r>
       </m:oMath>
       <w:r>
@@ -3395,13 +3502,1264 @@
         <w:rPr>
           <w:rFonts w:ascii="Times New Roman" w:eastAsiaTheme="minorEastAsia" w:hAnsi="Times New Roman" w:cs="Times New Roman"/>
         </w:rPr>
-        <w:t xml:space="preserve">and a discrete model with </w:t>
-      </w:r>
-      <w:r>
-        <w:rPr>
-          <w:rFonts w:ascii="Times New Roman" w:eastAsiaTheme="minorEastAsia" w:hAnsi="Times New Roman" w:cs="Times New Roman"/>
-        </w:rPr>
-        <w:t xml:space="preserve">instantaneous rate, </w:t>
+        <w:fldChar w:fldCharType="begin"/>
+      </w:r>
+      <w:r>
+        <w:rPr>
+          <w:rFonts w:ascii="Times New Roman" w:eastAsiaTheme="minorEastAsia" w:hAnsi="Times New Roman" w:cs="Times New Roman"/>
+        </w:rPr>
+        <w:instrText xml:space="preserve"> ADDIN ZOTERO_ITEM CSL_CITATION {"citationID":"XKTtpRWH","properties":{"formattedCitation":"(Steel and Penny 2000; May and Moore 2020)","plainCitation":"(Steel and Penny 2000; May and Moore 2020)","noteIndex":0},"citationItems":[{"id":184,"uris":["http://zotero.org/users/local/X8CzRyu0/items/MHGRH3E4"],"uri":["http://zotero.org/users/local/X8CzRyu0/items/MHGRH3E4"],"itemData":{"id":184,"type":"article-journal","abstract":"Methods such as maximum parsimony (MP) are frequently criticized as being statistically unsound and not being based on any “model.” On the other hand, advocates of MP claim that maximum likelihood (ML) has some fundamental problems. Here, we explore the connection between the different versions of MP and ML methods, particularly in light of recent theoretical results. We describe links between the two methods—for example, we describe how MP can be regarded as an ML method when there is no common mechanism between sites (such as might occur with morphological data and certain forms of molecular data). In the process, we clarify certain historical points of disagreement between proponents of the two methodologies, including a discussion of several forms of the ML optimality criterion. We also describe some additional results that shed light on how much needs to be assumed about underling models of sequence evolution in order to successfully reconstruct evolutionary trees.","container-title":"Molecular Biology and Evolution","DOI":"10.1093/oxfordjournals.molbev.a026364","ISSN":"0737-4038","issue":"6","journalAbbreviation":"Mol Biol Evol","page":"839-850","source":"academic.oup.com","title":"Parsimony, Likelihood, and the Role of Models in Molecular Phylogenetics","volume":"17","author":[{"family":"Steel","given":"Mike"},{"family":"Penny","given":"David"}],"issued":{"date-parts":[["2000",6,1]]}},"label":"page"},{"id":6781,"uris":["http://zotero.org/users/local/X8CzRyu0/items/JYDG74AJ"],"uri":["http://zotero.org/users/local/X8CzRyu0/items/JYDG74AJ"],"itemData":{"id":6781,"type":"article-journal","abstract":"Abstract.  Understanding how and why rates of character evolution vary across the Tree of Life is central to many evolutionary questions; for example, does the","container-title":"Systematic Biology","DOI":"10.1093/sysbio/syz069","ISSN":"1063-5157","issue":"3","journalAbbreviation":"Syst Biol","language":"en","note":"publisher: Oxford Academic","page":"530-544","source":"academic.oup.com","title":"A Bayesian Approach for Inferring the Impact of a Discrete Character on Rates of Continuous-Character Evolution in the Presence of Background-Rate Variation","volume":"69","author":[{"family":"May","given":"Michael R."},{"family":"Moore","given":"Brian R."}],"issued":{"date-parts":[["2020",5,1]]}},"label":"page"}],"schema":"https://github.com/citation-style-language/schema/raw/master/csl-citation.json"} </w:instrText>
+      </w:r>
+      <w:r>
+        <w:rPr>
+          <w:rFonts w:ascii="Times New Roman" w:eastAsiaTheme="minorEastAsia" w:hAnsi="Times New Roman" w:cs="Times New Roman"/>
+        </w:rPr>
+        <w:fldChar w:fldCharType="separate"/>
+      </w:r>
+      <w:r>
+        <w:rPr>
+          <w:rFonts w:ascii="Times New Roman" w:eastAsiaTheme="minorEastAsia" w:hAnsi="Times New Roman" w:cs="Times New Roman"/>
+          <w:noProof/>
+        </w:rPr>
+        <w:t>(Steel and Penny 2000; May and Moore 2020)</w:t>
+      </w:r>
+      <w:r>
+        <w:rPr>
+          <w:rFonts w:ascii="Times New Roman" w:eastAsiaTheme="minorEastAsia" w:hAnsi="Times New Roman" w:cs="Times New Roman"/>
+        </w:rPr>
+        <w:fldChar w:fldCharType="end"/>
+      </w:r>
+      <w:r>
+        <w:rPr>
+          <w:rFonts w:ascii="Times New Roman" w:eastAsiaTheme="minorEastAsia" w:hAnsi="Times New Roman" w:cs="Times New Roman"/>
+        </w:rPr>
+        <w:t>.</w:t>
+      </w:r>
+      <w:r>
+        <w:rPr>
+          <w:rFonts w:ascii="Times New Roman" w:eastAsiaTheme="minorEastAsia" w:hAnsi="Times New Roman" w:cs="Times New Roman"/>
+        </w:rPr>
+        <w:t xml:space="preserve"> </w:t>
+      </w:r>
+      <w:r>
+        <w:rPr>
+          <w:rFonts w:ascii="Times New Roman" w:eastAsiaTheme="minorEastAsia" w:hAnsi="Times New Roman" w:cs="Times New Roman"/>
+        </w:rPr>
+        <w:t xml:space="preserve">The joint probability of a </w:t>
+      </w:r>
+      <w:r>
+        <w:rPr>
+          <w:rFonts w:ascii="Times New Roman" w:eastAsiaTheme="minorEastAsia" w:hAnsi="Times New Roman" w:cs="Times New Roman"/>
+        </w:rPr>
+        <w:t>regime structure</w:t>
+      </w:r>
+      <w:r>
+        <w:rPr>
+          <w:rFonts w:ascii="Times New Roman" w:eastAsiaTheme="minorEastAsia" w:hAnsi="Times New Roman" w:cs="Times New Roman"/>
+        </w:rPr>
+        <w:t xml:space="preserve"> and the discrete character </w:t>
+      </w:r>
+      <w:r>
+        <w:rPr>
+          <w:rFonts w:ascii="Times New Roman" w:eastAsiaTheme="minorEastAsia" w:hAnsi="Times New Roman" w:cs="Times New Roman"/>
+        </w:rPr>
+        <w:t xml:space="preserve">given the </w:t>
+      </w:r>
+      <w:r>
+        <w:rPr>
+          <w:rFonts w:ascii="Times New Roman" w:eastAsiaTheme="minorEastAsia" w:hAnsi="Times New Roman" w:cs="Times New Roman"/>
+        </w:rPr>
+        <w:t xml:space="preserve">instantaneous rate matrix, </w:t>
+      </w:r>
+      <m:oMath>
+        <m:r>
+          <w:rPr>
+            <w:rFonts w:ascii="Cambria Math" w:eastAsiaTheme="minorEastAsia" w:hAnsi="Cambria Math" w:cs="Times New Roman"/>
+          </w:rPr>
+          <m:t>Q</m:t>
+        </m:r>
+      </m:oMath>
+      <w:r>
+        <w:rPr>
+          <w:rFonts w:ascii="Times New Roman" w:eastAsiaTheme="minorEastAsia" w:hAnsi="Times New Roman" w:cs="Times New Roman"/>
+        </w:rPr>
+        <w:t xml:space="preserve">, and phylogeny, </w:t>
+      </w:r>
+      <m:oMath>
+        <m:r>
+          <w:rPr>
+            <w:rFonts w:ascii="Cambria Math" w:eastAsiaTheme="minorEastAsia" w:hAnsi="Cambria Math" w:cs="Times New Roman"/>
+          </w:rPr>
+          <m:t>ψ</m:t>
+        </m:r>
+      </m:oMath>
+      <w:r>
+        <w:rPr>
+          <w:rFonts w:ascii="Times New Roman" w:eastAsiaTheme="minorEastAsia" w:hAnsi="Times New Roman" w:cs="Times New Roman"/>
+        </w:rPr>
+        <w:t xml:space="preserve"> </w:t>
+      </w:r>
+      <w:r>
+        <w:rPr>
+          <w:rFonts w:ascii="Times New Roman" w:eastAsiaTheme="minorEastAsia" w:hAnsi="Times New Roman" w:cs="Times New Roman"/>
+        </w:rPr>
+        <w:t xml:space="preserve">is </w:t>
+      </w:r>
+    </w:p>
+    <w:p>
+      <w:pPr>
+        <w:spacing w:line="480" w:lineRule="auto"/>
+        <w:ind w:firstLine="720"/>
+        <w:rPr>
+          <w:rFonts w:ascii="Times New Roman" w:eastAsiaTheme="minorEastAsia" w:hAnsi="Times New Roman" w:cs="Times New Roman"/>
+        </w:rPr>
+      </w:pPr>
+      <m:oMathPara>
+        <m:oMath>
+          <m:r>
+            <w:rPr>
+              <w:rFonts w:ascii="Cambria Math" w:eastAsiaTheme="minorEastAsia" w:hAnsi="Cambria Math" w:cs="Times New Roman"/>
+            </w:rPr>
+            <m:t>P(D, z|</m:t>
+          </m:r>
+          <m:r>
+            <w:rPr>
+              <w:rFonts w:ascii="Cambria Math" w:eastAsiaTheme="minorEastAsia" w:hAnsi="Cambria Math" w:cs="Times New Roman"/>
+            </w:rPr>
+            <m:t>Q</m:t>
+          </m:r>
+          <m:r>
+            <w:rPr>
+              <w:rFonts w:ascii="Cambria Math" w:eastAsiaTheme="minorEastAsia" w:hAnsi="Cambria Math" w:cs="Times New Roman"/>
+            </w:rPr>
+            <m:t>,ψ) = P(</m:t>
+          </m:r>
+          <m:sSub>
+            <m:sSubPr>
+              <m:ctrlPr>
+                <w:rPr>
+                  <w:rFonts w:ascii="Cambria Math" w:eastAsiaTheme="minorEastAsia" w:hAnsi="Cambria Math" w:cs="Times New Roman"/>
+                  <w:i/>
+                </w:rPr>
+              </m:ctrlPr>
+            </m:sSubPr>
+            <m:e>
+              <m:r>
+                <w:rPr>
+                  <w:rFonts w:ascii="Cambria Math" w:eastAsiaTheme="minorEastAsia" w:hAnsi="Cambria Math" w:cs="Times New Roman"/>
+                </w:rPr>
+                <m:t>x</m:t>
+              </m:r>
+            </m:e>
+            <m:sub>
+              <m:r>
+                <w:rPr>
+                  <w:rFonts w:ascii="Cambria Math" w:eastAsiaTheme="minorEastAsia" w:hAnsi="Cambria Math" w:cs="Times New Roman"/>
+                </w:rPr>
+                <m:t>0</m:t>
+              </m:r>
+            </m:sub>
+          </m:sSub>
+          <m:r>
+            <w:rPr>
+              <w:rFonts w:ascii="Cambria Math" w:eastAsiaTheme="minorEastAsia" w:hAnsi="Cambria Math" w:cs="Times New Roman"/>
+            </w:rPr>
+            <m:t>|</m:t>
+          </m:r>
+          <m:r>
+            <w:rPr>
+              <w:rFonts w:ascii="Cambria Math" w:eastAsiaTheme="minorEastAsia" w:hAnsi="Cambria Math" w:cs="Times New Roman"/>
+            </w:rPr>
+            <m:t>Q</m:t>
+          </m:r>
+          <m:r>
+            <w:rPr>
+              <w:rFonts w:ascii="Cambria Math" w:eastAsiaTheme="minorEastAsia" w:hAnsi="Cambria Math" w:cs="Times New Roman"/>
+            </w:rPr>
+            <m:t>,ψ</m:t>
+          </m:r>
+          <m:r>
+            <w:rPr>
+              <w:rFonts w:ascii="Cambria Math" w:eastAsiaTheme="minorEastAsia" w:hAnsi="Cambria Math" w:cs="Times New Roman"/>
+            </w:rPr>
+            <m:t xml:space="preserve">) </m:t>
+          </m:r>
+          <m:nary>
+            <m:naryPr>
+              <m:chr m:val="∏"/>
+              <m:limLoc m:val="undOvr"/>
+              <m:ctrlPr>
+                <w:rPr>
+                  <w:rFonts w:ascii="Cambria Math" w:eastAsiaTheme="minorEastAsia" w:hAnsi="Cambria Math" w:cs="Times New Roman"/>
+                  <w:i/>
+                </w:rPr>
+              </m:ctrlPr>
+            </m:naryPr>
+            <m:sub>
+              <m:r>
+                <m:rPr>
+                  <m:scr m:val="script"/>
+                </m:rPr>
+                <w:rPr>
+                  <w:rFonts w:ascii="Cambria Math" w:eastAsiaTheme="minorEastAsia" w:hAnsi="Cambria Math" w:cs="Times New Roman"/>
+                </w:rPr>
+                <m:t>l</m:t>
+              </m:r>
+              <m:r>
+                <w:rPr>
+                  <w:rFonts w:ascii="Cambria Math" w:eastAsiaTheme="minorEastAsia" w:hAnsi="Cambria Math" w:cs="Times New Roman"/>
+                </w:rPr>
+                <m:t>=1</m:t>
+              </m:r>
+            </m:sub>
+            <m:sup>
+              <m:r>
+                <w:rPr>
+                  <w:rFonts w:ascii="Cambria Math" w:eastAsiaTheme="minorEastAsia" w:hAnsi="Cambria Math" w:cs="Times New Roman"/>
+                </w:rPr>
+                <m:t>2n-2</m:t>
+              </m:r>
+            </m:sup>
+            <m:e>
+              <m:r>
+                <w:rPr>
+                  <w:rFonts w:ascii="Cambria Math" w:eastAsiaTheme="minorEastAsia" w:hAnsi="Cambria Math" w:cs="Times New Roman"/>
+                </w:rPr>
+                <m:t>P(</m:t>
+              </m:r>
+              <m:sSub>
+                <m:sSubPr>
+                  <m:ctrlPr>
+                    <w:rPr>
+                      <w:rFonts w:ascii="Cambria Math" w:eastAsiaTheme="minorEastAsia" w:hAnsi="Cambria Math" w:cs="Times New Roman"/>
+                      <w:i/>
+                    </w:rPr>
+                  </m:ctrlPr>
+                </m:sSubPr>
+                <m:e>
+                  <m:r>
+                    <w:rPr>
+                      <w:rFonts w:ascii="Cambria Math" w:eastAsiaTheme="minorEastAsia" w:hAnsi="Cambria Math" w:cs="Times New Roman"/>
+                    </w:rPr>
+                    <m:t>z</m:t>
+                  </m:r>
+                </m:e>
+                <m:sub>
+                  <m:r>
+                    <m:rPr>
+                      <m:scr m:val="script"/>
+                    </m:rPr>
+                    <w:rPr>
+                      <w:rFonts w:ascii="Cambria Math" w:eastAsiaTheme="minorEastAsia" w:hAnsi="Cambria Math" w:cs="Times New Roman"/>
+                    </w:rPr>
+                    <m:t>l</m:t>
+                  </m:r>
+                </m:sub>
+              </m:sSub>
+              <m:r>
+                <w:rPr>
+                  <w:rFonts w:ascii="Cambria Math" w:eastAsiaTheme="minorEastAsia" w:hAnsi="Cambria Math" w:cs="Times New Roman"/>
+                </w:rPr>
+                <m:t>|</m:t>
+              </m:r>
+              <m:r>
+                <w:rPr>
+                  <w:rFonts w:ascii="Cambria Math" w:eastAsiaTheme="minorEastAsia" w:hAnsi="Cambria Math" w:cs="Times New Roman"/>
+                </w:rPr>
+                <m:t>Q</m:t>
+              </m:r>
+              <m:r>
+                <w:rPr>
+                  <w:rFonts w:ascii="Cambria Math" w:eastAsiaTheme="minorEastAsia" w:hAnsi="Cambria Math" w:cs="Times New Roman"/>
+                </w:rPr>
+                <m:t xml:space="preserve">, </m:t>
+              </m:r>
+              <m:sSub>
+                <m:sSubPr>
+                  <m:ctrlPr>
+                    <w:rPr>
+                      <w:rFonts w:ascii="Cambria Math" w:eastAsiaTheme="minorEastAsia" w:hAnsi="Cambria Math" w:cs="Times New Roman"/>
+                      <w:i/>
+                    </w:rPr>
+                  </m:ctrlPr>
+                </m:sSubPr>
+                <m:e>
+                  <m:r>
+                    <w:rPr>
+                      <w:rFonts w:ascii="Cambria Math" w:eastAsiaTheme="minorEastAsia" w:hAnsi="Cambria Math" w:cs="Times New Roman"/>
+                    </w:rPr>
+                    <m:t>T</m:t>
+                  </m:r>
+                </m:e>
+                <m:sub>
+                  <m:r>
+                    <m:rPr>
+                      <m:scr m:val="script"/>
+                    </m:rPr>
+                    <w:rPr>
+                      <w:rFonts w:ascii="Cambria Math" w:eastAsiaTheme="minorEastAsia" w:hAnsi="Cambria Math" w:cs="Times New Roman"/>
+                    </w:rPr>
+                    <m:t>l</m:t>
+                  </m:r>
+                </m:sub>
+              </m:sSub>
+              <m:r>
+                <w:rPr>
+                  <w:rFonts w:ascii="Cambria Math" w:eastAsiaTheme="minorEastAsia" w:hAnsi="Cambria Math" w:cs="Times New Roman"/>
+                </w:rPr>
+                <m:t>)</m:t>
+              </m:r>
+            </m:e>
+          </m:nary>
+        </m:oMath>
+      </m:oMathPara>
+    </w:p>
+    <w:p>
+      <w:pPr>
+        <w:spacing w:line="480" w:lineRule="auto"/>
+        <w:rPr>
+          <w:rFonts w:ascii="Times New Roman" w:eastAsiaTheme="minorEastAsia" w:hAnsi="Times New Roman" w:cs="Times New Roman"/>
+        </w:rPr>
+      </w:pPr>
+      <w:r>
+        <w:rPr>
+          <w:rFonts w:ascii="Times New Roman" w:eastAsiaTheme="minorEastAsia" w:hAnsi="Times New Roman" w:cs="Times New Roman"/>
+        </w:rPr>
+        <w:t xml:space="preserve">where </w:t>
+      </w:r>
+      <m:oMath>
+        <m:r>
+          <w:rPr>
+            <w:rFonts w:ascii="Cambria Math" w:eastAsiaTheme="minorEastAsia" w:hAnsi="Cambria Math" w:cs="Times New Roman"/>
+          </w:rPr>
+          <m:t>P(</m:t>
+        </m:r>
+        <m:sSub>
+          <m:sSubPr>
+            <m:ctrlPr>
+              <w:rPr>
+                <w:rFonts w:ascii="Cambria Math" w:eastAsiaTheme="minorEastAsia" w:hAnsi="Cambria Math" w:cs="Times New Roman"/>
+                <w:i/>
+              </w:rPr>
+            </m:ctrlPr>
+          </m:sSubPr>
+          <m:e>
+            <m:r>
+              <w:rPr>
+                <w:rFonts w:ascii="Cambria Math" w:eastAsiaTheme="minorEastAsia" w:hAnsi="Cambria Math" w:cs="Times New Roman"/>
+              </w:rPr>
+              <m:t>x</m:t>
+            </m:r>
+          </m:e>
+          <m:sub>
+            <m:r>
+              <w:rPr>
+                <w:rFonts w:ascii="Cambria Math" w:eastAsiaTheme="minorEastAsia" w:hAnsi="Cambria Math" w:cs="Times New Roman"/>
+              </w:rPr>
+              <m:t>0</m:t>
+            </m:r>
+          </m:sub>
+        </m:sSub>
+        <m:r>
+          <w:rPr>
+            <w:rFonts w:ascii="Cambria Math" w:eastAsiaTheme="minorEastAsia" w:hAnsi="Cambria Math" w:cs="Times New Roman"/>
+          </w:rPr>
+          <m:t>|Q,ψ)</m:t>
+        </m:r>
+      </m:oMath>
+      <w:r>
+        <w:rPr>
+          <w:rFonts w:ascii="Times New Roman" w:eastAsiaTheme="minorEastAsia" w:hAnsi="Times New Roman" w:cs="Times New Roman"/>
+        </w:rPr>
+        <w:t xml:space="preserve"> </w:t>
+      </w:r>
+      <w:r>
+        <w:rPr>
+          <w:rFonts w:ascii="Times New Roman" w:eastAsiaTheme="minorEastAsia" w:hAnsi="Times New Roman" w:cs="Times New Roman"/>
+        </w:rPr>
+        <w:t xml:space="preserve">is </w:t>
+      </w:r>
+      <w:r>
+        <w:rPr>
+          <w:rFonts w:ascii="Times New Roman" w:eastAsiaTheme="minorEastAsia" w:hAnsi="Times New Roman" w:cs="Times New Roman"/>
+        </w:rPr>
+        <w:t xml:space="preserve">the root probability </w:t>
+      </w:r>
+      <w:r>
+        <w:rPr>
+          <w:rFonts w:ascii="Times New Roman" w:eastAsiaTheme="minorEastAsia" w:hAnsi="Times New Roman" w:cs="Times New Roman"/>
+        </w:rPr>
+        <w:fldChar w:fldCharType="begin"/>
+      </w:r>
+      <w:r>
+        <w:rPr>
+          <w:rFonts w:ascii="Times New Roman" w:eastAsiaTheme="minorEastAsia" w:hAnsi="Times New Roman" w:cs="Times New Roman"/>
+        </w:rPr>
+        <w:instrText xml:space="preserve"> ADDIN ZOTERO_ITEM CSL_CITATION {"citationID":"LGhUk7eQ","properties":{"formattedCitation":"(Pagel 1994; Yang 2006; Maddison et al. 2007)","plainCitation":"(Pagel 1994; Yang 2006; Maddison et al. 2007)","noteIndex":0},"citationItems":[{"id":223,"uris":["http://zotero.org/users/local/X8CzRyu0/items/4EW6RNTB"],"uri":["http://zotero.org/users/local/X8CzRyu0/items/4EW6RNTB"],"itemData":{"id":223,"type":"article-journal","abstract":"I present a new statistical method for analysing the relationship between two discrete characters that are measured across a group of hierarchically evolved species or populations. The method assesses whether a pattern of association across the group is evidence for correlated evolutionary change in the two characters. The method takes into account information on the lengths of the branches of phylogenetic trees, develops estimates of the rates of change of the discrete characters, and tests the hypothesis of correlated evolution without relying upon reconstructions of the ancestral character states. A likelihood ratio test statistic is used to discriminate between two models that are fitted to the data: one allowing only for independent evolution of the two characters, the other allowing for correlated evolution. Tests of specific directional hypotheses can also be made. The method is illustrated with an application to the Hominoidea.","container-title":"Proc. R. Soc. Lond. B","DOI":"10.1098/rspb.1994.0006","ISSN":"0962-8452, 1471-2954","issue":"1342","journalAbbreviation":"Proc. R. Soc. Lond. B","language":"en","page":"37-45","source":"rspb.royalsocietypublishing.org","title":"Detecting correlated evolution on phylogenies: a general method for the comparative analysis of discrete characters","title-short":"Detecting correlated evolution on phylogenies","volume":"255","author":[{"family":"Pagel","given":"Mark"}],"issued":{"date-parts":[["1994",1,22]]}},"label":"page"},{"id":7359,"uris":["http://zotero.org/users/local/X8CzRyu0/items/RKFVH5M3"],"uri":["http://zotero.org/users/local/X8CzRyu0/items/RKFVH5M3"],"itemData":{"id":7359,"type":"book","publisher":"Oxford University Press Oxford","title":"Computational molecular evolution","volume":"284","author":[{"family":"Yang","given":"Ziheng"}],"issued":{"date-parts":[["2006"]]}},"label":"page"},{"id":254,"uris":["http://zotero.org/users/local/X8CzRyu0/items/SVK5KIGC"],"uri":["http://zotero.org/users/local/X8CzRyu0/items/SVK5KIGC"],"itemData":{"id":254,"type":"article-journal","abstract":"Determining whether speciation and extinction rates depend on the state of a particular character has been of long-standing interest to evolutionary biologists. To assess the effect of a character on diversification rates using likelihood methods requires that we be able to calculate the probability that a group of extant species would have evolved as observed, given a particular model of the character's effect. Here we describe how to calculate this probability for a phylogenetic tree and a two-state (binary) character under a simple model of evolution (the “BiSSE” model, binary-state speciation and extinction). The model involves six parameters, specifying two speciation rates (rate when the lineage is in state 0; rate when in state 1), two extinction rates (when in state 0; when in state 1), and two rates of character state change (from 0 to 1, and from 1 to 0). Using these probability calculations, we can do maximum likelihood inference to estimate the model's parameters and perform hypothesis tests (e.g., is the rate of speciation elevated for one character state over the other?). We demonstrate the application of the method using simulated data with known parameter values.","container-title":"Systematic Biology","DOI":"10.1080/10635150701607033","ISSN":"1063-5157","issue":"5","journalAbbreviation":"Syst Biol","language":"en","page":"701-710","source":"academic.oup.com","title":"Estimating a Binary Character's Effect on Speciation and Extinction","volume":"56","author":[{"family":"Maddison","given":"Wayne P."},{"family":"Midford","given":"Peter E."},{"family":"Otto","given":"Sarah P."},{"family":"Oakley","given":"Todd"}],"issued":{"date-parts":[["2007",10,1]]}},"label":"page"}],"schema":"https://github.com/citation-style-language/schema/raw/master/csl-citation.json"} </w:instrText>
+      </w:r>
+      <w:r>
+        <w:rPr>
+          <w:rFonts w:ascii="Times New Roman" w:eastAsiaTheme="minorEastAsia" w:hAnsi="Times New Roman" w:cs="Times New Roman"/>
+        </w:rPr>
+        <w:fldChar w:fldCharType="separate"/>
+      </w:r>
+      <w:r>
+        <w:rPr>
+          <w:rFonts w:ascii="Times New Roman" w:eastAsiaTheme="minorEastAsia" w:hAnsi="Times New Roman" w:cs="Times New Roman"/>
+          <w:noProof/>
+        </w:rPr>
+        <w:t>(Pagel 1994; Yang 2006; Maddison et al. 2007)</w:t>
+      </w:r>
+      <w:r>
+        <w:rPr>
+          <w:rFonts w:ascii="Times New Roman" w:eastAsiaTheme="minorEastAsia" w:hAnsi="Times New Roman" w:cs="Times New Roman"/>
+        </w:rPr>
+        <w:fldChar w:fldCharType="end"/>
+      </w:r>
+      <w:r>
+        <w:rPr>
+          <w:rFonts w:ascii="Times New Roman" w:eastAsiaTheme="minorEastAsia" w:hAnsi="Times New Roman" w:cs="Times New Roman"/>
+        </w:rPr>
+        <w:t xml:space="preserve"> </w:t>
+      </w:r>
+      <w:r>
+        <w:rPr>
+          <w:rFonts w:ascii="Times New Roman" w:eastAsiaTheme="minorEastAsia" w:hAnsi="Times New Roman" w:cs="Times New Roman"/>
+        </w:rPr>
+        <w:t xml:space="preserve">and </w:t>
+      </w:r>
+      <w:r>
+        <w:rPr>
+          <w:rFonts w:ascii="Times New Roman" w:eastAsiaTheme="minorEastAsia" w:hAnsi="Times New Roman" w:cs="Times New Roman"/>
+        </w:rPr>
+        <w:t>f</w:t>
+      </w:r>
+      <w:r>
+        <w:rPr>
+          <w:rFonts w:ascii="Times New Roman" w:eastAsiaTheme="minorEastAsia" w:hAnsi="Times New Roman" w:cs="Times New Roman"/>
+        </w:rPr>
+        <w:t>or</w:t>
+      </w:r>
+      <w:r>
+        <w:rPr>
+          <w:rFonts w:ascii="Times New Roman" w:eastAsiaTheme="minorEastAsia" w:hAnsi="Times New Roman" w:cs="Times New Roman"/>
+        </w:rPr>
+        <w:t xml:space="preserve"> branch</w:t>
+      </w:r>
+      <w:r>
+        <w:rPr>
+          <w:rFonts w:ascii="Times New Roman" w:eastAsiaTheme="minorEastAsia" w:hAnsi="Times New Roman" w:cs="Times New Roman"/>
+        </w:rPr>
+        <w:t xml:space="preserve"> </w:t>
+      </w:r>
+      <m:oMath>
+        <m:r>
+          <m:rPr>
+            <m:scr m:val="script"/>
+          </m:rPr>
+          <w:rPr>
+            <w:rFonts w:ascii="Cambria Math" w:eastAsiaTheme="minorEastAsia" w:hAnsi="Cambria Math" w:cs="Times New Roman"/>
+          </w:rPr>
+          <m:t>l</m:t>
+        </m:r>
+      </m:oMath>
+      <w:r>
+        <w:rPr>
+          <w:rFonts w:ascii="Times New Roman" w:eastAsiaTheme="minorEastAsia" w:hAnsi="Times New Roman" w:cs="Times New Roman"/>
+        </w:rPr>
+        <w:t xml:space="preserve"> </w:t>
+      </w:r>
+      <w:r>
+        <w:rPr>
+          <w:rFonts w:ascii="Times New Roman" w:eastAsiaTheme="minorEastAsia" w:hAnsi="Times New Roman" w:cs="Times New Roman"/>
+        </w:rPr>
+        <w:t xml:space="preserve">of </w:t>
+      </w:r>
+      <w:r>
+        <w:rPr>
+          <w:rFonts w:ascii="Times New Roman" w:eastAsiaTheme="minorEastAsia" w:hAnsi="Times New Roman" w:cs="Times New Roman"/>
+        </w:rPr>
+        <w:t xml:space="preserve">length </w:t>
+      </w:r>
+      <m:oMath>
+        <m:sSub>
+          <m:sSubPr>
+            <m:ctrlPr>
+              <w:rPr>
+                <w:rFonts w:ascii="Cambria Math" w:eastAsiaTheme="minorEastAsia" w:hAnsi="Cambria Math" w:cs="Times New Roman"/>
+                <w:i/>
+              </w:rPr>
+            </m:ctrlPr>
+          </m:sSubPr>
+          <m:e>
+            <m:r>
+              <w:rPr>
+                <w:rFonts w:ascii="Cambria Math" w:eastAsiaTheme="minorEastAsia" w:hAnsi="Cambria Math" w:cs="Times New Roman"/>
+              </w:rPr>
+              <m:t>T</m:t>
+            </m:r>
+          </m:e>
+          <m:sub>
+            <m:r>
+              <m:rPr>
+                <m:scr m:val="script"/>
+              </m:rPr>
+              <w:rPr>
+                <w:rFonts w:ascii="Cambria Math" w:eastAsiaTheme="minorEastAsia" w:hAnsi="Cambria Math" w:cs="Times New Roman"/>
+              </w:rPr>
+              <m:t>l</m:t>
+            </m:r>
+          </m:sub>
+        </m:sSub>
+      </m:oMath>
+      <w:r>
+        <w:rPr>
+          <w:rFonts w:ascii="Times New Roman" w:eastAsiaTheme="minorEastAsia" w:hAnsi="Times New Roman" w:cs="Times New Roman"/>
+        </w:rPr>
+        <w:t xml:space="preserve"> </w:t>
+      </w:r>
+      <w:r>
+        <w:rPr>
+          <w:rFonts w:ascii="Times New Roman" w:eastAsiaTheme="minorEastAsia" w:hAnsi="Times New Roman" w:cs="Times New Roman"/>
+        </w:rPr>
+        <w:t xml:space="preserve">the probability of a particular </w:t>
+      </w:r>
+      <w:r>
+        <w:rPr>
+          <w:rFonts w:ascii="Times New Roman" w:eastAsiaTheme="minorEastAsia" w:hAnsi="Times New Roman" w:cs="Times New Roman"/>
+        </w:rPr>
+        <w:t xml:space="preserve">regime </w:t>
+      </w:r>
+      <w:r>
+        <w:rPr>
+          <w:rFonts w:ascii="Times New Roman" w:eastAsiaTheme="minorEastAsia" w:hAnsi="Times New Roman" w:cs="Times New Roman"/>
+        </w:rPr>
+        <w:t>mapping</w:t>
+      </w:r>
+      <w:r>
+        <w:rPr>
+          <w:rFonts w:ascii="Times New Roman" w:eastAsiaTheme="minorEastAsia" w:hAnsi="Times New Roman" w:cs="Times New Roman"/>
+        </w:rPr>
+        <w:t xml:space="preserve"> </w:t>
+      </w:r>
+      <w:r>
+        <w:rPr>
+          <w:rFonts w:ascii="Times New Roman" w:eastAsiaTheme="minorEastAsia" w:hAnsi="Times New Roman" w:cs="Times New Roman"/>
+        </w:rPr>
+        <w:t xml:space="preserve">is </w:t>
+      </w:r>
+    </w:p>
+    <w:p>
+      <w:pPr>
+        <w:spacing w:line="480" w:lineRule="auto"/>
+        <w:rPr>
+          <w:rFonts w:ascii="Times New Roman" w:eastAsiaTheme="minorEastAsia" w:hAnsi="Times New Roman" w:cs="Times New Roman"/>
+        </w:rPr>
+      </w:pPr>
+      <m:oMathPara>
+        <m:oMath>
+          <m:r>
+            <w:rPr>
+              <w:rFonts w:ascii="Cambria Math" w:eastAsiaTheme="minorEastAsia" w:hAnsi="Cambria Math" w:cs="Times New Roman"/>
+            </w:rPr>
+            <w:lastRenderedPageBreak/>
+            <m:t>P(</m:t>
+          </m:r>
+          <m:sSub>
+            <m:sSubPr>
+              <m:ctrlPr>
+                <w:rPr>
+                  <w:rFonts w:ascii="Cambria Math" w:eastAsiaTheme="minorEastAsia" w:hAnsi="Cambria Math" w:cs="Times New Roman"/>
+                  <w:i/>
+                </w:rPr>
+              </m:ctrlPr>
+            </m:sSubPr>
+            <m:e>
+              <m:r>
+                <w:rPr>
+                  <w:rFonts w:ascii="Cambria Math" w:eastAsiaTheme="minorEastAsia" w:hAnsi="Cambria Math" w:cs="Times New Roman"/>
+                </w:rPr>
+                <m:t>z</m:t>
+              </m:r>
+            </m:e>
+            <m:sub>
+              <m:r>
+                <m:rPr>
+                  <m:scr m:val="script"/>
+                </m:rPr>
+                <w:rPr>
+                  <w:rFonts w:ascii="Cambria Math" w:eastAsiaTheme="minorEastAsia" w:hAnsi="Cambria Math" w:cs="Times New Roman"/>
+                </w:rPr>
+                <m:t>l</m:t>
+              </m:r>
+            </m:sub>
+          </m:sSub>
+          <m:r>
+            <w:rPr>
+              <w:rFonts w:ascii="Cambria Math" w:eastAsiaTheme="minorEastAsia" w:hAnsi="Cambria Math" w:cs="Times New Roman"/>
+            </w:rPr>
+            <m:t xml:space="preserve">|Q, </m:t>
+          </m:r>
+          <m:sSub>
+            <m:sSubPr>
+              <m:ctrlPr>
+                <w:rPr>
+                  <w:rFonts w:ascii="Cambria Math" w:eastAsiaTheme="minorEastAsia" w:hAnsi="Cambria Math" w:cs="Times New Roman"/>
+                  <w:i/>
+                </w:rPr>
+              </m:ctrlPr>
+            </m:sSubPr>
+            <m:e>
+              <m:r>
+                <w:rPr>
+                  <w:rFonts w:ascii="Cambria Math" w:eastAsiaTheme="minorEastAsia" w:hAnsi="Cambria Math" w:cs="Times New Roman"/>
+                </w:rPr>
+                <m:t>T</m:t>
+              </m:r>
+            </m:e>
+            <m:sub>
+              <m:r>
+                <m:rPr>
+                  <m:scr m:val="script"/>
+                </m:rPr>
+                <w:rPr>
+                  <w:rFonts w:ascii="Cambria Math" w:eastAsiaTheme="minorEastAsia" w:hAnsi="Cambria Math" w:cs="Times New Roman"/>
+                </w:rPr>
+                <m:t>l</m:t>
+              </m:r>
+            </m:sub>
+          </m:sSub>
+          <m:r>
+            <w:rPr>
+              <w:rFonts w:ascii="Cambria Math" w:eastAsiaTheme="minorEastAsia" w:hAnsi="Cambria Math" w:cs="Times New Roman"/>
+            </w:rPr>
+            <m:t>)</m:t>
+          </m:r>
+          <m:r>
+            <m:rPr>
+              <m:sty m:val="p"/>
+            </m:rPr>
+            <w:rPr>
+              <w:rFonts w:ascii="Cambria Math" w:hAnsi="Cambria Math" w:cs="STIXGeneral"/>
+            </w:rPr>
+            <m:t xml:space="preserve">= </m:t>
+          </m:r>
+          <m:d>
+            <m:dPr>
+              <m:begChr m:val="{"/>
+              <m:endChr m:val=""/>
+              <m:ctrlPr>
+                <w:rPr>
+                  <w:rFonts w:ascii="Cambria Math" w:hAnsi="Cambria Math" w:cs="STIXGeneral"/>
+                </w:rPr>
+              </m:ctrlPr>
+            </m:dPr>
+            <m:e>
+              <m:eqArr>
+                <m:eqArrPr>
+                  <m:ctrlPr>
+                    <w:rPr>
+                      <w:rFonts w:ascii="Cambria Math" w:hAnsi="Cambria Math" w:cs="STIXGeneral"/>
+                    </w:rPr>
+                  </m:ctrlPr>
+                </m:eqArrPr>
+                <m:e>
+                  <m:sSup>
+                    <m:sSupPr>
+                      <m:ctrlPr>
+                        <w:rPr>
+                          <w:rFonts w:ascii="Cambria Math" w:eastAsiaTheme="minorEastAsia" w:hAnsi="Cambria Math" w:cs="Times New Roman"/>
+                          <w:i/>
+                        </w:rPr>
+                      </m:ctrlPr>
+                    </m:sSupPr>
+                    <m:e>
+                      <m:r>
+                        <w:rPr>
+                          <w:rFonts w:ascii="Cambria Math" w:eastAsiaTheme="minorEastAsia" w:hAnsi="Cambria Math" w:cs="Times New Roman"/>
+                        </w:rPr>
+                        <m:t>e</m:t>
+                      </m:r>
+                    </m:e>
+                    <m:sup>
+                      <m:r>
+                        <w:rPr>
+                          <w:rFonts w:ascii="Cambria Math" w:eastAsiaTheme="minorEastAsia" w:hAnsi="Cambria Math" w:cs="Times New Roman"/>
+                        </w:rPr>
+                        <m:t>-</m:t>
+                      </m:r>
+                      <m:sSub>
+                        <m:sSubPr>
+                          <m:ctrlPr>
+                            <w:rPr>
+                              <w:rFonts w:ascii="Cambria Math" w:eastAsiaTheme="minorEastAsia" w:hAnsi="Cambria Math" w:cs="Times New Roman"/>
+                              <w:i/>
+                            </w:rPr>
+                          </m:ctrlPr>
+                        </m:sSubPr>
+                        <m:e>
+                          <m:r>
+                            <w:rPr>
+                              <w:rFonts w:ascii="Cambria Math" w:eastAsiaTheme="minorEastAsia" w:hAnsi="Cambria Math" w:cs="Times New Roman"/>
+                            </w:rPr>
+                            <m:t>q</m:t>
+                          </m:r>
+                        </m:e>
+                        <m:sub>
+                          <m:r>
+                            <w:rPr>
+                              <w:rFonts w:ascii="Cambria Math" w:hAnsi="Cambria Math" w:cs="STIXGeneral"/>
+                            </w:rPr>
+                            <m:t>γ</m:t>
+                          </m:r>
+                          <m:r>
+                            <w:rPr>
+                              <w:rFonts w:ascii="Cambria Math" w:hAnsi="Cambria Math" w:cs="STIXGeneral"/>
+                            </w:rPr>
+                            <m:t>,</m:t>
+                          </m:r>
+                          <m:r>
+                            <w:rPr>
+                              <w:rFonts w:ascii="Cambria Math" w:hAnsi="Cambria Math" w:cs="STIXGeneral"/>
+                            </w:rPr>
+                            <m:t xml:space="preserve">γ </m:t>
+                          </m:r>
+                        </m:sub>
+                      </m:sSub>
+                      <m:sSub>
+                        <m:sSubPr>
+                          <m:ctrlPr>
+                            <w:rPr>
+                              <w:rFonts w:ascii="Cambria Math" w:eastAsiaTheme="minorEastAsia" w:hAnsi="Cambria Math" w:cs="Times New Roman"/>
+                              <w:i/>
+                            </w:rPr>
+                          </m:ctrlPr>
+                        </m:sSubPr>
+                        <m:e>
+                          <m:r>
+                            <w:rPr>
+                              <w:rFonts w:ascii="Cambria Math" w:eastAsiaTheme="minorEastAsia" w:hAnsi="Cambria Math" w:cs="Times New Roman"/>
+                            </w:rPr>
+                            <m:t>T</m:t>
+                          </m:r>
+                        </m:e>
+                        <m:sub>
+                          <m:r>
+                            <m:rPr>
+                              <m:scr m:val="script"/>
+                            </m:rPr>
+                            <w:rPr>
+                              <w:rFonts w:ascii="Cambria Math" w:eastAsiaTheme="minorEastAsia" w:hAnsi="Cambria Math" w:cs="Times New Roman"/>
+                            </w:rPr>
+                            <m:t>l</m:t>
+                          </m:r>
+                        </m:sub>
+                      </m:sSub>
+                    </m:sup>
+                  </m:sSup>
+                  <m:r>
+                    <w:rPr>
+                      <w:rFonts w:ascii="Cambria Math" w:eastAsiaTheme="minorEastAsia" w:hAnsi="Cambria Math" w:cs="Times New Roman"/>
+                    </w:rPr>
+                    <m:t xml:space="preserve">,  </m:t>
+                  </m:r>
+                  <m:r>
+                    <w:rPr>
+                      <w:rFonts w:ascii="Cambria Math" w:eastAsiaTheme="minorEastAsia" w:hAnsi="Cambria Math" w:cs="Times New Roman"/>
+                    </w:rPr>
+                    <m:t xml:space="preserve">                                                         </m:t>
+                  </m:r>
+                  <m:r>
+                    <w:rPr>
+                      <w:rFonts w:ascii="Cambria Math" w:eastAsiaTheme="minorEastAsia" w:hAnsi="Cambria Math" w:cs="Times New Roman"/>
+                    </w:rPr>
+                    <m:t xml:space="preserve">when </m:t>
+                  </m:r>
+                  <m:r>
+                    <w:rPr>
+                      <w:rFonts w:ascii="Cambria Math" w:eastAsiaTheme="minorEastAsia" w:hAnsi="Cambria Math" w:cs="Times New Roman"/>
+                    </w:rPr>
+                    <m:t>κ</m:t>
+                  </m:r>
+                  <m:r>
+                    <w:rPr>
+                      <w:rFonts w:ascii="Cambria Math" w:hAnsi="Cambria Math" w:cs="STIXGeneral"/>
+                    </w:rPr>
+                    <m:t>(</m:t>
+                  </m:r>
+                  <m:r>
+                    <m:rPr>
+                      <m:scr m:val="script"/>
+                    </m:rPr>
+                    <w:rPr>
+                      <w:rFonts w:ascii="Cambria Math" w:eastAsiaTheme="minorEastAsia" w:hAnsi="Cambria Math" w:cs="Times New Roman"/>
+                    </w:rPr>
+                    <m:t>l</m:t>
+                  </m:r>
+                  <m:r>
+                    <w:rPr>
+                      <w:rFonts w:ascii="Cambria Math" w:hAnsi="Cambria Math" w:cs="STIXGeneral"/>
+                    </w:rPr>
+                    <m:t>)</m:t>
+                  </m:r>
+                  <m:r>
+                    <w:rPr>
+                      <w:rFonts w:ascii="Cambria Math" w:hAnsi="Cambria Math" w:cs="STIXGeneral"/>
+                    </w:rPr>
+                    <m:t xml:space="preserve"> = 1</m:t>
+                  </m:r>
+                </m:e>
+                <m:e>
+                  <m:sSup>
+                    <m:sSupPr>
+                      <m:ctrlPr>
+                        <w:rPr>
+                          <w:rFonts w:ascii="Cambria Math" w:eastAsiaTheme="minorEastAsia" w:hAnsi="Cambria Math" w:cs="Times New Roman"/>
+                          <w:i/>
+                        </w:rPr>
+                      </m:ctrlPr>
+                    </m:sSupPr>
+                    <m:e>
+                      <m:r>
+                        <w:rPr>
+                          <w:rFonts w:ascii="Cambria Math" w:eastAsiaTheme="minorEastAsia" w:hAnsi="Cambria Math" w:cs="Times New Roman"/>
+                        </w:rPr>
+                        <m:t>e</m:t>
+                      </m:r>
+                    </m:e>
+                    <m:sup>
+                      <m:r>
+                        <w:rPr>
+                          <w:rFonts w:ascii="Cambria Math" w:eastAsiaTheme="minorEastAsia" w:hAnsi="Cambria Math" w:cs="Times New Roman"/>
+                        </w:rPr>
+                        <m:t>-</m:t>
+                      </m:r>
+                      <m:sSub>
+                        <m:sSubPr>
+                          <m:ctrlPr>
+                            <w:rPr>
+                              <w:rFonts w:ascii="Cambria Math" w:eastAsiaTheme="minorEastAsia" w:hAnsi="Cambria Math" w:cs="Times New Roman"/>
+                              <w:i/>
+                            </w:rPr>
+                          </m:ctrlPr>
+                        </m:sSubPr>
+                        <m:e>
+                          <m:r>
+                            <w:rPr>
+                              <w:rFonts w:ascii="Cambria Math" w:eastAsiaTheme="minorEastAsia" w:hAnsi="Cambria Math" w:cs="Times New Roman"/>
+                            </w:rPr>
+                            <m:t>q</m:t>
+                          </m:r>
+                        </m:e>
+                        <m:sub>
+                          <m:r>
+                            <w:rPr>
+                              <w:rFonts w:ascii="Cambria Math" w:eastAsiaTheme="minorEastAsia" w:hAnsi="Cambria Math" w:cs="Times New Roman"/>
+                            </w:rPr>
+                            <m:t>κ</m:t>
+                          </m:r>
+                          <m:r>
+                            <w:rPr>
+                              <w:rFonts w:ascii="Cambria Math" w:hAnsi="Cambria Math" w:cs="STIXGeneral"/>
+                            </w:rPr>
+                            <m:t>(</m:t>
+                          </m:r>
+                          <m:r>
+                            <m:rPr>
+                              <m:scr m:val="script"/>
+                            </m:rPr>
+                            <w:rPr>
+                              <w:rFonts w:ascii="Cambria Math" w:eastAsiaTheme="minorEastAsia" w:hAnsi="Cambria Math" w:cs="Times New Roman"/>
+                            </w:rPr>
+                            <m:t>l</m:t>
+                          </m:r>
+                          <m:r>
+                            <w:rPr>
+                              <w:rFonts w:ascii="Cambria Math" w:hAnsi="Cambria Math" w:cs="STIXGeneral"/>
+                            </w:rPr>
+                            <m:t>)</m:t>
+                          </m:r>
+                          <m:r>
+                            <w:rPr>
+                              <w:rFonts w:ascii="Cambria Math" w:hAnsi="Cambria Math" w:cs="STIXGeneral"/>
+                            </w:rPr>
+                            <m:t>,</m:t>
+                          </m:r>
+                          <m:r>
+                            <w:rPr>
+                              <w:rFonts w:ascii="Cambria Math" w:eastAsiaTheme="minorEastAsia" w:hAnsi="Cambria Math" w:cs="Times New Roman"/>
+                            </w:rPr>
+                            <m:t>κ</m:t>
+                          </m:r>
+                          <m:r>
+                            <w:rPr>
+                              <w:rFonts w:ascii="Cambria Math" w:hAnsi="Cambria Math" w:cs="STIXGeneral"/>
+                            </w:rPr>
+                            <m:t>(</m:t>
+                          </m:r>
+                          <m:r>
+                            <m:rPr>
+                              <m:scr m:val="script"/>
+                            </m:rPr>
+                            <w:rPr>
+                              <w:rFonts w:ascii="Cambria Math" w:eastAsiaTheme="minorEastAsia" w:hAnsi="Cambria Math" w:cs="Times New Roman"/>
+                            </w:rPr>
+                            <m:t>l</m:t>
+                          </m:r>
+                          <m:r>
+                            <w:rPr>
+                              <w:rFonts w:ascii="Cambria Math" w:hAnsi="Cambria Math" w:cs="STIXGeneral"/>
+                            </w:rPr>
+                            <m:t>)</m:t>
+                          </m:r>
+                          <m:r>
+                            <w:rPr>
+                              <w:rFonts w:ascii="Cambria Math" w:hAnsi="Cambria Math" w:cs="STIXGeneral"/>
+                            </w:rPr>
+                            <m:t xml:space="preserve"> </m:t>
+                          </m:r>
+                        </m:sub>
+                      </m:sSub>
+                      <m:sSub>
+                        <m:sSubPr>
+                          <m:ctrlPr>
+                            <w:rPr>
+                              <w:rFonts w:ascii="Cambria Math" w:eastAsiaTheme="minorEastAsia" w:hAnsi="Cambria Math" w:cs="Times New Roman"/>
+                              <w:i/>
+                            </w:rPr>
+                          </m:ctrlPr>
+                        </m:sSubPr>
+                        <m:e>
+                          <m:r>
+                            <w:rPr>
+                              <w:rFonts w:ascii="Cambria Math" w:eastAsiaTheme="minorEastAsia" w:hAnsi="Cambria Math" w:cs="Times New Roman"/>
+                            </w:rPr>
+                            <m:t>t</m:t>
+                          </m:r>
+                        </m:e>
+                        <m:sub>
+                          <m:r>
+                            <w:rPr>
+                              <w:rFonts w:ascii="Cambria Math" w:eastAsiaTheme="minorEastAsia" w:hAnsi="Cambria Math" w:cs="Times New Roman"/>
+                            </w:rPr>
+                            <m:t>κ</m:t>
+                          </m:r>
+                          <m:r>
+                            <w:rPr>
+                              <w:rFonts w:ascii="Cambria Math" w:hAnsi="Cambria Math" w:cs="STIXGeneral"/>
+                            </w:rPr>
+                            <m:t>(</m:t>
+                          </m:r>
+                          <m:r>
+                            <m:rPr>
+                              <m:scr m:val="script"/>
+                            </m:rPr>
+                            <w:rPr>
+                              <w:rFonts w:ascii="Cambria Math" w:eastAsiaTheme="minorEastAsia" w:hAnsi="Cambria Math" w:cs="Times New Roman"/>
+                            </w:rPr>
+                            <m:t>l</m:t>
+                          </m:r>
+                          <m:r>
+                            <w:rPr>
+                              <w:rFonts w:ascii="Cambria Math" w:hAnsi="Cambria Math" w:cs="STIXGeneral"/>
+                            </w:rPr>
+                            <m:t>)</m:t>
+                          </m:r>
+                        </m:sub>
+                      </m:sSub>
+                    </m:sup>
+                  </m:sSup>
+                  <m:nary>
+                    <m:naryPr>
+                      <m:chr m:val="∏"/>
+                      <m:limLoc m:val="undOvr"/>
+                      <m:ctrlPr>
+                        <w:rPr>
+                          <w:rFonts w:ascii="Cambria Math" w:hAnsi="Cambria Math" w:cs="STIXGeneral"/>
+                        </w:rPr>
+                      </m:ctrlPr>
+                    </m:naryPr>
+                    <m:sub>
+                      <m:r>
+                        <w:rPr>
+                          <w:rFonts w:ascii="Cambria Math" w:hAnsi="Cambria Math" w:cs="STIXGeneral"/>
+                        </w:rPr>
+                        <m:t>γ=1</m:t>
+                      </m:r>
+                    </m:sub>
+                    <m:sup>
+                      <m:r>
+                        <w:rPr>
+                          <w:rFonts w:ascii="Cambria Math" w:eastAsiaTheme="minorEastAsia" w:hAnsi="Cambria Math" w:cs="Times New Roman"/>
+                        </w:rPr>
+                        <m:t>κ</m:t>
+                      </m:r>
+                      <m:r>
+                        <w:rPr>
+                          <w:rFonts w:ascii="Cambria Math" w:hAnsi="Cambria Math" w:cs="STIXGeneral"/>
+                        </w:rPr>
+                        <m:t>(</m:t>
+                      </m:r>
+                      <m:r>
+                        <m:rPr>
+                          <m:scr m:val="script"/>
+                        </m:rPr>
+                        <w:rPr>
+                          <w:rFonts w:ascii="Cambria Math" w:eastAsiaTheme="minorEastAsia" w:hAnsi="Cambria Math" w:cs="Times New Roman"/>
+                        </w:rPr>
+                        <m:t>l</m:t>
+                      </m:r>
+                      <m:r>
+                        <w:rPr>
+                          <w:rFonts w:ascii="Cambria Math" w:hAnsi="Cambria Math" w:cs="STIXGeneral"/>
+                        </w:rPr>
+                        <m:t>)-1</m:t>
+                      </m:r>
+                    </m:sup>
+                    <m:e>
+                      <m:sSub>
+                        <m:sSubPr>
+                          <m:ctrlPr>
+                            <w:rPr>
+                              <w:rFonts w:ascii="Cambria Math" w:eastAsiaTheme="minorEastAsia" w:hAnsi="Cambria Math" w:cs="Times New Roman"/>
+                              <w:i/>
+                            </w:rPr>
+                          </m:ctrlPr>
+                        </m:sSubPr>
+                        <m:e>
+                          <m:r>
+                            <w:rPr>
+                              <w:rFonts w:ascii="Cambria Math" w:eastAsiaTheme="minorEastAsia" w:hAnsi="Cambria Math" w:cs="Times New Roman"/>
+                            </w:rPr>
+                            <m:t>q</m:t>
+                          </m:r>
+                        </m:e>
+                        <m:sub>
+                          <m:r>
+                            <w:rPr>
+                              <w:rFonts w:ascii="Cambria Math" w:hAnsi="Cambria Math" w:cs="STIXGeneral"/>
+                            </w:rPr>
+                            <m:t>γ,γ+1</m:t>
+                          </m:r>
+                        </m:sub>
+                      </m:sSub>
+                      <m:sSup>
+                        <m:sSupPr>
+                          <m:ctrlPr>
+                            <w:rPr>
+                              <w:rFonts w:ascii="Cambria Math" w:eastAsiaTheme="minorEastAsia" w:hAnsi="Cambria Math" w:cs="Times New Roman"/>
+                              <w:i/>
+                            </w:rPr>
+                          </m:ctrlPr>
+                        </m:sSupPr>
+                        <m:e>
+                          <m:r>
+                            <w:rPr>
+                              <w:rFonts w:ascii="Cambria Math" w:eastAsiaTheme="minorEastAsia" w:hAnsi="Cambria Math" w:cs="Times New Roman"/>
+                            </w:rPr>
+                            <m:t>e</m:t>
+                          </m:r>
+                        </m:e>
+                        <m:sup>
+                          <m:r>
+                            <w:rPr>
+                              <w:rFonts w:ascii="Cambria Math" w:eastAsiaTheme="minorEastAsia" w:hAnsi="Cambria Math" w:cs="Times New Roman"/>
+                            </w:rPr>
+                            <m:t>-</m:t>
+                          </m:r>
+                          <m:sSub>
+                            <m:sSubPr>
+                              <m:ctrlPr>
+                                <w:rPr>
+                                  <w:rFonts w:ascii="Cambria Math" w:eastAsiaTheme="minorEastAsia" w:hAnsi="Cambria Math" w:cs="Times New Roman"/>
+                                  <w:i/>
+                                </w:rPr>
+                              </m:ctrlPr>
+                            </m:sSubPr>
+                            <m:e>
+                              <m:r>
+                                <w:rPr>
+                                  <w:rFonts w:ascii="Cambria Math" w:eastAsiaTheme="minorEastAsia" w:hAnsi="Cambria Math" w:cs="Times New Roman"/>
+                                </w:rPr>
+                                <m:t>q</m:t>
+                              </m:r>
+                            </m:e>
+                            <m:sub>
+                              <m:r>
+                                <w:rPr>
+                                  <w:rFonts w:ascii="Cambria Math" w:hAnsi="Cambria Math" w:cs="STIXGeneral"/>
+                                </w:rPr>
+                                <m:t>γ,γ+1</m:t>
+                              </m:r>
+                            </m:sub>
+                          </m:sSub>
+                          <m:sSub>
+                            <m:sSubPr>
+                              <m:ctrlPr>
+                                <w:rPr>
+                                  <w:rFonts w:ascii="Cambria Math" w:eastAsiaTheme="minorEastAsia" w:hAnsi="Cambria Math" w:cs="Times New Roman"/>
+                                  <w:i/>
+                                </w:rPr>
+                              </m:ctrlPr>
+                            </m:sSubPr>
+                            <m:e>
+                              <m:r>
+                                <w:rPr>
+                                  <w:rFonts w:ascii="Cambria Math" w:eastAsiaTheme="minorEastAsia" w:hAnsi="Cambria Math" w:cs="Times New Roman"/>
+                                </w:rPr>
+                                <m:t>t</m:t>
+                              </m:r>
+                            </m:e>
+                            <m:sub>
+                              <m:r>
+                                <w:rPr>
+                                  <w:rFonts w:ascii="Cambria Math" w:hAnsi="Cambria Math" w:cs="STIXGeneral"/>
+                                </w:rPr>
+                                <m:t>γ</m:t>
+                              </m:r>
+                            </m:sub>
+                          </m:sSub>
+                        </m:sup>
+                      </m:sSup>
+                      <m:r>
+                        <w:rPr>
+                          <w:rFonts w:ascii="Cambria Math" w:eastAsiaTheme="minorEastAsia" w:hAnsi="Cambria Math" w:cs="Times New Roman"/>
+                        </w:rPr>
+                        <m:t xml:space="preserve">,  </m:t>
+                      </m:r>
+                      <m:r>
+                        <w:rPr>
+                          <w:rFonts w:ascii="Cambria Math" w:eastAsiaTheme="minorEastAsia" w:hAnsi="Cambria Math" w:cs="Times New Roman"/>
+                        </w:rPr>
+                        <m:t xml:space="preserve">when </m:t>
+                      </m:r>
+                      <m:r>
+                        <w:rPr>
+                          <w:rFonts w:ascii="Cambria Math" w:eastAsiaTheme="minorEastAsia" w:hAnsi="Cambria Math" w:cs="Times New Roman"/>
+                        </w:rPr>
+                        <m:t>κ</m:t>
+                      </m:r>
+                      <m:r>
+                        <w:rPr>
+                          <w:rFonts w:ascii="Cambria Math" w:hAnsi="Cambria Math" w:cs="STIXGeneral"/>
+                        </w:rPr>
+                        <m:t>(</m:t>
+                      </m:r>
+                      <m:r>
+                        <m:rPr>
+                          <m:scr m:val="script"/>
+                        </m:rPr>
+                        <w:rPr>
+                          <w:rFonts w:ascii="Cambria Math" w:eastAsiaTheme="minorEastAsia" w:hAnsi="Cambria Math" w:cs="Times New Roman"/>
+                        </w:rPr>
+                        <m:t>l</m:t>
+                      </m:r>
+                      <m:r>
+                        <w:rPr>
+                          <w:rFonts w:ascii="Cambria Math" w:hAnsi="Cambria Math" w:cs="STIXGeneral"/>
+                        </w:rPr>
+                        <m:t>)</m:t>
+                      </m:r>
+                      <m:r>
+                        <w:rPr>
+                          <w:rFonts w:ascii="Cambria Math" w:hAnsi="Cambria Math" w:cs="STIXGeneral"/>
+                        </w:rPr>
+                        <m:t xml:space="preserve"> &gt; 1</m:t>
+                      </m:r>
+                    </m:e>
+                  </m:nary>
+                </m:e>
+              </m:eqArr>
+              <m:r>
+                <w:rPr>
+                  <w:rFonts w:ascii="Cambria Math" w:hAnsi="Cambria Math" w:cs="STIXGeneral"/>
+                </w:rPr>
+                <m:t xml:space="preserve"> </m:t>
+              </m:r>
+            </m:e>
+          </m:d>
+          <m:r>
+            <m:rPr>
+              <m:sty m:val="p"/>
+            </m:rPr>
+            <w:rPr>
+              <w:rFonts w:ascii="Cambria Math" w:hAnsi="Cambria Math" w:cs="STIXGeneral"/>
+            </w:rPr>
+            <m:t xml:space="preserve"> </m:t>
+          </m:r>
+        </m:oMath>
+      </m:oMathPara>
+    </w:p>
+    <w:p>
+      <w:pPr>
+        <w:spacing w:line="480" w:lineRule="auto"/>
+        <w:rPr>
+          <w:rFonts w:ascii="Times New Roman" w:eastAsiaTheme="minorEastAsia" w:hAnsi="Times New Roman" w:cs="Times New Roman"/>
+        </w:rPr>
+      </w:pPr>
+      <w:r>
+        <w:rPr>
+          <w:rFonts w:ascii="Times New Roman" w:eastAsiaTheme="minorEastAsia" w:hAnsi="Times New Roman" w:cs="Times New Roman"/>
+        </w:rPr>
+        <w:t>where</w:t>
+      </w:r>
+      <w:r>
+        <w:rPr>
+          <w:rFonts w:ascii="Times New Roman" w:eastAsiaTheme="minorEastAsia" w:hAnsi="Times New Roman" w:cs="Times New Roman"/>
+        </w:rPr>
+        <w:t xml:space="preserve"> </w:t>
+      </w:r>
+      <m:oMath>
+        <m:r>
+          <w:rPr>
+            <w:rFonts w:ascii="Cambria Math" w:eastAsiaTheme="minorEastAsia" w:hAnsi="Cambria Math" w:cs="Times New Roman"/>
+          </w:rPr>
+          <m:t>κ</m:t>
+        </m:r>
+        <m:r>
+          <w:rPr>
+            <w:rFonts w:ascii="Cambria Math" w:hAnsi="Cambria Math" w:cs="STIXGeneral"/>
+          </w:rPr>
+          <m:t>(</m:t>
+        </m:r>
+        <m:r>
+          <m:rPr>
+            <m:scr m:val="script"/>
+          </m:rPr>
+          <w:rPr>
+            <w:rFonts w:ascii="Cambria Math" w:eastAsiaTheme="minorEastAsia" w:hAnsi="Cambria Math" w:cs="Times New Roman"/>
+          </w:rPr>
+          <m:t>l</m:t>
+        </m:r>
+        <m:r>
+          <w:rPr>
+            <w:rFonts w:ascii="Cambria Math" w:hAnsi="Cambria Math" w:cs="STIXGeneral"/>
+          </w:rPr>
+          <m:t>)</m:t>
+        </m:r>
+      </m:oMath>
+      <w:r>
+        <w:rPr>
+          <w:rFonts w:ascii="Times New Roman" w:eastAsiaTheme="minorEastAsia" w:hAnsi="Times New Roman" w:cs="Times New Roman"/>
+        </w:rPr>
+        <w:t xml:space="preserve"> is the number of regimes along branch </w:t>
+      </w:r>
+      <m:oMath>
+        <m:r>
+          <m:rPr>
+            <m:scr m:val="script"/>
+          </m:rPr>
+          <w:rPr>
+            <w:rFonts w:ascii="Cambria Math" w:eastAsiaTheme="minorEastAsia" w:hAnsi="Cambria Math" w:cs="Times New Roman"/>
+          </w:rPr>
+          <m:t>l</m:t>
+        </m:r>
+      </m:oMath>
+      <w:r>
+        <w:rPr>
+          <w:rFonts w:ascii="Times New Roman" w:eastAsiaTheme="minorEastAsia" w:hAnsi="Times New Roman" w:cs="Times New Roman"/>
+        </w:rPr>
+        <w:t xml:space="preserve">, and </w:t>
       </w:r>
       <m:oMath>
         <m:sSub>
@@ -3435,7 +4793,19 @@
         <w:rPr>
           <w:rFonts w:ascii="Times New Roman" w:eastAsiaTheme="minorEastAsia" w:hAnsi="Times New Roman" w:cs="Times New Roman"/>
         </w:rPr>
-        <w:t xml:space="preserve">, of going from state </w:t>
+        <w:t xml:space="preserve"> </w:t>
+      </w:r>
+      <w:r>
+        <w:rPr>
+          <w:rFonts w:ascii="Times New Roman" w:eastAsiaTheme="minorEastAsia" w:hAnsi="Times New Roman" w:cs="Times New Roman"/>
+        </w:rPr>
+        <w:t xml:space="preserve">is the instantaneous rate </w:t>
+      </w:r>
+      <w:r>
+        <w:rPr>
+          <w:rFonts w:ascii="Times New Roman" w:eastAsiaTheme="minorEastAsia" w:hAnsi="Times New Roman" w:cs="Times New Roman"/>
+        </w:rPr>
+        <w:t xml:space="preserve">of going from state </w:t>
       </w:r>
       <m:oMath>
         <m:r>
@@ -3469,238 +4839,224 @@
         <w:rPr>
           <w:rFonts w:ascii="Times New Roman" w:eastAsiaTheme="minorEastAsia" w:hAnsi="Times New Roman" w:cs="Times New Roman"/>
         </w:rPr>
-        <w:t xml:space="preserve">we can calculate the probability of a transition </w:t>
+        <w:t xml:space="preserve">given </w:t>
       </w:r>
       <m:oMath>
         <m:r>
           <w:rPr>
             <w:rFonts w:ascii="Cambria Math" w:eastAsiaTheme="minorEastAsia" w:hAnsi="Cambria Math" w:cs="Times New Roman"/>
           </w:rPr>
-          <m:t>i→j</m:t>
+          <m:t>Q</m:t>
         </m:r>
       </m:oMath>
       <w:r>
         <w:rPr>
           <w:rFonts w:ascii="Times New Roman" w:eastAsiaTheme="minorEastAsia" w:hAnsi="Times New Roman" w:cs="Times New Roman"/>
         </w:rPr>
-        <w:t xml:space="preserve"> occurring at time </w:t>
+        <w:t xml:space="preserve"> where the states are indicated by </w:t>
       </w:r>
       <m:oMath>
         <m:r>
           <w:rPr>
-            <w:rFonts w:ascii="Cambria Math" w:eastAsiaTheme="minorEastAsia" w:hAnsi="Cambria Math" w:cs="Times New Roman"/>
+            <w:rFonts w:ascii="Cambria Math" w:hAnsi="Cambria Math" w:cs="STIXGeneral"/>
           </w:rPr>
-          <m:t>t</m:t>
+          <m:t>γ</m:t>
         </m:r>
       </m:oMath>
       <w:r>
         <w:rPr>
           <w:rFonts w:ascii="Times New Roman" w:eastAsiaTheme="minorEastAsia" w:hAnsi="Times New Roman" w:cs="Times New Roman"/>
         </w:rPr>
-        <w:t xml:space="preserve"> as </w:t>
-      </w:r>
-      <m:oMath>
-        <m:sSub>
-          <m:sSubPr>
-            <m:ctrlPr>
-              <w:rPr>
-                <w:rFonts w:ascii="Cambria Math" w:eastAsiaTheme="minorEastAsia" w:hAnsi="Cambria Math" w:cs="Times New Roman"/>
-                <w:i/>
-              </w:rPr>
-            </m:ctrlPr>
-          </m:sSubPr>
-          <m:e>
-            <m:r>
-              <w:rPr>
-                <w:rFonts w:ascii="Cambria Math" w:eastAsiaTheme="minorEastAsia" w:hAnsi="Cambria Math" w:cs="Times New Roman"/>
-              </w:rPr>
-              <m:t>q</m:t>
-            </m:r>
-          </m:e>
-          <m:sub>
-            <m:r>
-              <w:rPr>
-                <w:rFonts w:ascii="Cambria Math" w:eastAsiaTheme="minorEastAsia" w:hAnsi="Cambria Math" w:cs="Times New Roman"/>
-              </w:rPr>
-              <m:t>ij</m:t>
-            </m:r>
-          </m:sub>
-        </m:sSub>
-        <m:sSup>
-          <m:sSupPr>
-            <m:ctrlPr>
-              <w:rPr>
-                <w:rFonts w:ascii="Cambria Math" w:eastAsiaTheme="minorEastAsia" w:hAnsi="Cambria Math" w:cs="Times New Roman"/>
-                <w:i/>
-              </w:rPr>
-            </m:ctrlPr>
-          </m:sSupPr>
-          <m:e>
-            <m:r>
-              <w:rPr>
-                <w:rFonts w:ascii="Cambria Math" w:eastAsiaTheme="minorEastAsia" w:hAnsi="Cambria Math" w:cs="Times New Roman"/>
-              </w:rPr>
-              <m:t>e</m:t>
-            </m:r>
-          </m:e>
-          <m:sup>
-            <m:r>
-              <w:rPr>
-                <w:rFonts w:ascii="Cambria Math" w:eastAsiaTheme="minorEastAsia" w:hAnsi="Cambria Math" w:cs="Times New Roman"/>
-              </w:rPr>
-              <m:t>-</m:t>
-            </m:r>
-            <m:sSub>
-              <m:sSubPr>
-                <m:ctrlPr>
-                  <w:rPr>
-                    <w:rFonts w:ascii="Cambria Math" w:eastAsiaTheme="minorEastAsia" w:hAnsi="Cambria Math" w:cs="Times New Roman"/>
-                    <w:i/>
-                  </w:rPr>
-                </m:ctrlPr>
-              </m:sSubPr>
-              <m:e>
-                <m:r>
-                  <w:rPr>
-                    <w:rFonts w:ascii="Cambria Math" w:eastAsiaTheme="minorEastAsia" w:hAnsi="Cambria Math" w:cs="Times New Roman"/>
-                  </w:rPr>
-                  <m:t>q</m:t>
-                </m:r>
-              </m:e>
-              <m:sub>
-                <m:r>
-                  <w:rPr>
-                    <w:rFonts w:ascii="Cambria Math" w:eastAsiaTheme="minorEastAsia" w:hAnsi="Cambria Math" w:cs="Times New Roman"/>
-                  </w:rPr>
-                  <m:t>ij</m:t>
-                </m:r>
-              </m:sub>
-            </m:sSub>
-            <m:r>
-              <w:rPr>
-                <w:rFonts w:ascii="Cambria Math" w:eastAsiaTheme="minorEastAsia" w:hAnsi="Cambria Math" w:cs="Times New Roman"/>
-              </w:rPr>
-              <m:t>t</m:t>
-            </m:r>
-          </m:sup>
-        </m:sSup>
-      </m:oMath>
-      <w:r>
-        <w:rPr>
-          <w:rFonts w:ascii="Times New Roman" w:eastAsiaTheme="minorEastAsia" w:hAnsi="Times New Roman" w:cs="Times New Roman"/>
-        </w:rPr>
-        <w:t xml:space="preserve"> and the probability of not changing for the remaining </w:t>
+        <w:t>.</w:t>
+      </w:r>
+    </w:p>
+    <w:p>
+      <w:pPr>
+        <w:spacing w:line="480" w:lineRule="auto"/>
+        <w:ind w:firstLine="720"/>
+        <w:rPr>
+          <w:rFonts w:ascii="Times New Roman" w:eastAsiaTheme="minorEastAsia" w:hAnsi="Times New Roman" w:cs="Times New Roman"/>
+        </w:rPr>
+      </w:pPr>
+      <w:r>
+        <w:rPr>
+          <w:rFonts w:ascii="Times New Roman" w:hAnsi="Times New Roman" w:cs="Times New Roman"/>
+        </w:rPr>
+        <w:t>Additionally</w:t>
+      </w:r>
+      <w:r>
+        <w:rPr>
+          <w:rFonts w:ascii="Times New Roman" w:hAnsi="Times New Roman" w:cs="Times New Roman"/>
+        </w:rPr>
+        <w:t>, we have assumed that regime change</w:t>
+      </w:r>
+      <w:r>
+        <w:rPr>
+          <w:rFonts w:ascii="Times New Roman" w:hAnsi="Times New Roman" w:cs="Times New Roman"/>
+        </w:rPr>
+        <w:t>s</w:t>
+      </w:r>
+      <w:r>
+        <w:rPr>
+          <w:rFonts w:ascii="Times New Roman" w:hAnsi="Times New Roman" w:cs="Times New Roman"/>
+        </w:rPr>
+        <w:t xml:space="preserve"> follow a hidden Markov model (</w:t>
+      </w:r>
+      <w:proofErr w:type="spellStart"/>
+      <w:r>
+        <w:rPr>
+          <w:rFonts w:ascii="Times New Roman" w:hAnsi="Times New Roman" w:cs="Times New Roman"/>
+        </w:rPr>
+        <w:t>Felsenstein</w:t>
+      </w:r>
+      <w:proofErr w:type="spellEnd"/>
+      <w:r>
+        <w:rPr>
+          <w:rFonts w:ascii="Times New Roman" w:hAnsi="Times New Roman" w:cs="Times New Roman"/>
+        </w:rPr>
+        <w:t xml:space="preserve"> and Churchill 1996; Yang 1994; Beaulieu et al. 2013).</w:t>
+      </w:r>
+      <w:r>
+        <w:rPr>
+          <w:rFonts w:ascii="Times New Roman" w:hAnsi="Times New Roman" w:cs="Times New Roman"/>
+        </w:rPr>
+        <w:t xml:space="preserve"> </w:t>
+      </w:r>
+      <w:r>
+        <w:rPr>
+          <w:rFonts w:ascii="Times New Roman" w:hAnsi="Times New Roman" w:cs="Times New Roman"/>
+        </w:rPr>
+        <w:t xml:space="preserve">Hidden Markov models have a hierarchical structure that can be broken down into two components: a “state-dependent process” and an unobserved “parameter process” </w:t>
+      </w:r>
+      <w:r>
+        <w:rPr>
+          <w:rFonts w:ascii="Times New Roman" w:hAnsi="Times New Roman" w:cs="Times New Roman"/>
+        </w:rPr>
+        <w:fldChar w:fldCharType="begin"/>
+      </w:r>
+      <w:r>
+        <w:rPr>
+          <w:rFonts w:ascii="Times New Roman" w:hAnsi="Times New Roman" w:cs="Times New Roman"/>
+        </w:rPr>
+        <w:instrText xml:space="preserve"> ADDIN ZOTERO_ITEM CSL_CITATION {"citationID":"kkhr8KfS","properties":{"formattedCitation":"(Zucchini et al. 2017)","plainCitation":"(Zucchini et al. 2017)","noteIndex":0},"citationItems":[{"id":6087,"uris":["http://zotero.org/users/local/X8CzRyu0/items/B9QZ4EZ7"],"uri":["http://zotero.org/users/local/X8CzRyu0/items/B9QZ4EZ7"],"itemData":{"id":6087,"type":"book","ISBN":"1-315-37248-7","publisher":"Chapman and Hall/CRC","title":"Hidden Markov models for time series: an introduction using R","author":[{"family":"Zucchini","given":"Walter"},{"family":"MacDonald","given":"Iain L."},{"family":"Langrock","given":"Roland"}],"issued":{"date-parts":[["2017"]]}}}],"schema":"https://github.com/citation-style-language/schema/raw/master/csl-citation.json"} </w:instrText>
+      </w:r>
+      <w:r>
+        <w:rPr>
+          <w:rFonts w:ascii="Times New Roman" w:hAnsi="Times New Roman" w:cs="Times New Roman"/>
+        </w:rPr>
+        <w:fldChar w:fldCharType="separate"/>
+      </w:r>
+      <w:r>
+        <w:rPr>
+          <w:rFonts w:ascii="Times New Roman" w:hAnsi="Times New Roman" w:cs="Times New Roman"/>
+          <w:noProof/>
+        </w:rPr>
+        <w:t>(Zucchini et al. 2017)</w:t>
+      </w:r>
+      <w:r>
+        <w:rPr>
+          <w:rFonts w:ascii="Times New Roman" w:hAnsi="Times New Roman" w:cs="Times New Roman"/>
+        </w:rPr>
+        <w:fldChar w:fldCharType="end"/>
+      </w:r>
+      <w:r>
+        <w:rPr>
+          <w:rFonts w:ascii="Times New Roman" w:hAnsi="Times New Roman" w:cs="Times New Roman"/>
+        </w:rPr>
+        <w:t xml:space="preserve">. Under an HMM, observations are generated by a given state-dependent process, which in turn depends on the state of the parameter process. In other words, the observed data are the product of several processes occurring in different parts of a phylogeny and the parameter process is way of linking them. It is initially unknown what the parameter process corresponds to biologically, hence the moniker “hidden” state. Nevertheless, the information for detecting hidden states comes from the differences in how the observed states change. If the transitions between observed states of different lineages are more adequately described by several Markov processes rather than a single process, there will be information to detect hidden states </w:t>
+      </w:r>
+      <w:r>
+        <w:rPr>
+          <w:rFonts w:ascii="Times New Roman" w:hAnsi="Times New Roman" w:cs="Times New Roman"/>
+        </w:rPr>
+        <w:fldChar w:fldCharType="begin"/>
+      </w:r>
+      <w:r>
+        <w:rPr>
+          <w:rFonts w:ascii="Times New Roman" w:hAnsi="Times New Roman" w:cs="Times New Roman"/>
+        </w:rPr>
+        <w:instrText xml:space="preserve"> ADDIN ZOTERO_ITEM CSL_CITATION {"citationID":"qUkD0rew","properties":{"formattedCitation":"(Boyko and Beaulieu 2021)","plainCitation":"(Boyko and Beaulieu 2021)","noteIndex":0},"citationItems":[{"id":7026,"uris":["http://zotero.org/users/local/X8CzRyu0/items/VNE8JXW2"],"uri":["http://zotero.org/users/local/X8CzRyu0/items/VNE8JXW2"],"itemData":{"id":7026,"type":"article-journal","container-title":"Methods in Ecology and Evolution","DOI":"10.1111/2041-210X.13534","ISSN":"2041-210X, 2041-210X","issue":"3","journalAbbreviation":"Methods Ecol Evol","language":"en","page":"468-478","source":"DOI.org (Crossref)","title":"Generalized hidden Markov models for phylogenetic comparative datasets","volume":"12","author":[{"family":"Boyko","given":"James D."},{"family":"Beaulieu","given":"Jeremy M."}],"editor":[{"family":"Cooper","given":"Natalie"}],"issued":{"date-parts":[["2021",3]]}}}],"schema":"https://github.com/citation-style-language/schema/raw/master/csl-citation.json"} </w:instrText>
+      </w:r>
+      <w:r>
+        <w:rPr>
+          <w:rFonts w:ascii="Times New Roman" w:hAnsi="Times New Roman" w:cs="Times New Roman"/>
+        </w:rPr>
+        <w:fldChar w:fldCharType="separate"/>
+      </w:r>
+      <w:r>
+        <w:rPr>
+          <w:rFonts w:ascii="Times New Roman" w:hAnsi="Times New Roman" w:cs="Times New Roman"/>
+          <w:noProof/>
+        </w:rPr>
+        <w:t>(Boyko and Beaulieu 2021)</w:t>
+      </w:r>
+      <w:r>
+        <w:rPr>
+          <w:rFonts w:ascii="Times New Roman" w:hAnsi="Times New Roman" w:cs="Times New Roman"/>
+        </w:rPr>
+        <w:fldChar w:fldCharType="end"/>
+      </w:r>
+      <w:r>
+        <w:rPr>
+          <w:rFonts w:ascii="Times New Roman" w:hAnsi="Times New Roman" w:cs="Times New Roman"/>
+        </w:rPr>
+        <w:t>.</w:t>
+      </w:r>
+      <w:r>
+        <w:rPr>
+          <w:rFonts w:ascii="Times New Roman" w:hAnsi="Times New Roman" w:cs="Times New Roman"/>
+        </w:rPr>
+        <w:t xml:space="preserve"> Since the state-dependent process of hOUwie is </w:t>
+      </w:r>
+      <w:r>
+        <w:rPr>
+          <w:rFonts w:ascii="Times New Roman" w:hAnsi="Times New Roman" w:cs="Times New Roman"/>
+        </w:rPr>
+        <w:t>a</w:t>
+      </w:r>
+      <w:r>
+        <w:rPr>
+          <w:rFonts w:ascii="Times New Roman" w:hAnsi="Times New Roman" w:cs="Times New Roman"/>
+        </w:rPr>
+        <w:t xml:space="preserve"> joint model of discrete and continuous character we can parse whether differences in continuous or discrete variation are due to the influence of our observed characters (</w:t>
       </w:r>
       <m:oMath>
         <m:r>
           <w:rPr>
-            <w:rFonts w:ascii="Cambria Math" w:eastAsiaTheme="minorEastAsia" w:hAnsi="Cambria Math" w:cs="Times New Roman"/>
+            <w:rFonts w:ascii="Cambria Math" w:hAnsi="Cambria Math" w:cs="Times New Roman"/>
           </w:rPr>
-          <m:t>T-t</m:t>
+          <m:t>D</m:t>
         </m:r>
       </m:oMath>
       <w:r>
         <w:rPr>
           <w:rFonts w:ascii="Times New Roman" w:eastAsiaTheme="minorEastAsia" w:hAnsi="Times New Roman" w:cs="Times New Roman"/>
         </w:rPr>
-        <w:t xml:space="preserve">, as </w:t>
+        <w:t xml:space="preserve"> and </w:t>
       </w:r>
       <m:oMath>
         <m:r>
           <w:rPr>
-            <w:rFonts w:ascii="Cambria Math" w:eastAsiaTheme="minorEastAsia" w:hAnsi="Cambria Math" w:cs="Times New Roman"/>
+            <w:rFonts w:ascii="Cambria Math" w:hAnsi="Cambria Math" w:cs="Times New Roman"/>
           </w:rPr>
-          <m:t>1-</m:t>
-        </m:r>
-        <m:r>
-          <w:rPr>
-            <w:rFonts w:ascii="Cambria Math" w:eastAsiaTheme="minorEastAsia" w:hAnsi="Cambria Math" w:cs="Times New Roman"/>
-          </w:rPr>
-          <m:t>(1-</m:t>
-        </m:r>
-        <m:sSup>
-          <m:sSupPr>
-            <m:ctrlPr>
-              <w:rPr>
-                <w:rFonts w:ascii="Cambria Math" w:eastAsiaTheme="minorEastAsia" w:hAnsi="Cambria Math" w:cs="Times New Roman"/>
-                <w:i/>
-              </w:rPr>
-            </m:ctrlPr>
-          </m:sSupPr>
-          <m:e>
-            <m:r>
-              <w:rPr>
-                <w:rFonts w:ascii="Cambria Math" w:eastAsiaTheme="minorEastAsia" w:hAnsi="Cambria Math" w:cs="Times New Roman"/>
-              </w:rPr>
-              <m:t>e</m:t>
-            </m:r>
-          </m:e>
-          <m:sup>
-            <m:r>
-              <w:rPr>
-                <w:rFonts w:ascii="Cambria Math" w:eastAsiaTheme="minorEastAsia" w:hAnsi="Cambria Math" w:cs="Times New Roman"/>
-              </w:rPr>
-              <m:t>-</m:t>
-            </m:r>
-            <m:sSub>
-              <m:sSubPr>
-                <m:ctrlPr>
-                  <w:rPr>
-                    <w:rFonts w:ascii="Cambria Math" w:eastAsiaTheme="minorEastAsia" w:hAnsi="Cambria Math" w:cs="Times New Roman"/>
-                    <w:i/>
-                  </w:rPr>
-                </m:ctrlPr>
-              </m:sSubPr>
-              <m:e>
-                <m:r>
-                  <w:rPr>
-                    <w:rFonts w:ascii="Cambria Math" w:eastAsiaTheme="minorEastAsia" w:hAnsi="Cambria Math" w:cs="Times New Roman"/>
-                  </w:rPr>
-                  <m:t>q</m:t>
-                </m:r>
-              </m:e>
-              <m:sub>
-                <m:r>
-                  <w:rPr>
-                    <w:rFonts w:ascii="Cambria Math" w:eastAsiaTheme="minorEastAsia" w:hAnsi="Cambria Math" w:cs="Times New Roman"/>
-                  </w:rPr>
-                  <m:t>ji</m:t>
-                </m:r>
-              </m:sub>
-            </m:sSub>
-            <m:r>
-              <w:rPr>
-                <w:rFonts w:ascii="Cambria Math" w:eastAsiaTheme="minorEastAsia" w:hAnsi="Cambria Math" w:cs="Times New Roman"/>
-              </w:rPr>
-              <m:t>T-</m:t>
-            </m:r>
-            <m:r>
-              <w:rPr>
-                <w:rFonts w:ascii="Cambria Math" w:eastAsiaTheme="minorEastAsia" w:hAnsi="Cambria Math" w:cs="Times New Roman"/>
-              </w:rPr>
-              <m:t>t</m:t>
-            </m:r>
-          </m:sup>
-        </m:sSup>
-        <m:r>
-          <w:rPr>
-            <w:rFonts w:ascii="Cambria Math" w:eastAsiaTheme="minorEastAsia" w:hAnsi="Cambria Math" w:cs="Times New Roman"/>
-          </w:rPr>
-          <m:t>)</m:t>
+          <m:t>X</m:t>
         </m:r>
       </m:oMath>
       <w:r>
         <w:rPr>
           <w:rFonts w:ascii="Times New Roman" w:eastAsiaTheme="minorEastAsia" w:hAnsi="Times New Roman" w:cs="Times New Roman"/>
         </w:rPr>
-        <w:t>.</w:t>
-      </w:r>
-      <w:r>
-        <w:rPr>
-          <w:rFonts w:ascii="Times New Roman" w:eastAsiaTheme="minorEastAsia" w:hAnsi="Times New Roman" w:cs="Times New Roman"/>
-        </w:rPr>
-        <w:t xml:space="preserve"> </w:t>
-      </w:r>
+        <w:t>) or hidden states.</w:t>
+      </w:r>
+    </w:p>
+    <w:p>
+      <w:pPr>
+        <w:spacing w:line="480" w:lineRule="auto"/>
+        <w:ind w:firstLine="720"/>
+        <w:rPr>
+          <w:rFonts w:ascii="Times New Roman" w:eastAsiaTheme="minorEastAsia" w:hAnsi="Times New Roman" w:cs="Times New Roman"/>
+        </w:rPr>
+      </w:pPr>
     </w:p>
     <w:sectPr>
       <w:pgSz w:w="12240" w:h="15840"/>

</xml_diff>

<commit_message>
appendix B demonstrating wrong path liks and removed old files
</commit_message>
<xml_diff>
--- a/doc/manuscript/2021-06-25-hOUwieManu.docx
+++ b/doc/manuscript/2021-06-25-hOUwieManu.docx
@@ -439,27 +439,13 @@
         <w:rPr>
           <w:rFonts w:ascii="Times New Roman" w:hAnsi="Times New Roman" w:cs="Times New Roman"/>
         </w:rPr>
-        <w:t xml:space="preserve"> via the </w:t>
-      </w:r>
-      <w:proofErr w:type="gramStart"/>
-      <w:r>
-        <w:rPr>
-          <w:rFonts w:ascii="Times New Roman" w:hAnsi="Times New Roman" w:cs="Times New Roman"/>
-        </w:rPr>
-        <w:t>aforementioned</w:t>
-      </w:r>
-      <w:r>
-        <w:rPr>
-          <w:rFonts w:ascii="Times New Roman" w:hAnsi="Times New Roman" w:cs="Times New Roman"/>
-        </w:rPr>
-        <w:t xml:space="preserve"> hidden</w:t>
-      </w:r>
-      <w:proofErr w:type="gramEnd"/>
-      <w:r>
-        <w:rPr>
-          <w:rFonts w:ascii="Times New Roman" w:hAnsi="Times New Roman" w:cs="Times New Roman"/>
-        </w:rPr>
-        <w:t xml:space="preserve"> Markov model. One of the most important properties we will utilize is the inclusion of hidden states. Hidden states give us a way to </w:t>
+        <w:t xml:space="preserve"> via the aforementioned</w:t>
+      </w:r>
+      <w:r>
+        <w:rPr>
+          <w:rFonts w:ascii="Times New Roman" w:hAnsi="Times New Roman" w:cs="Times New Roman"/>
+        </w:rPr>
+        <w:t xml:space="preserve"> hidden Markov model. One of the most important properties we will utilize is the inclusion of hidden states. Hidden states give us a way to </w:t>
       </w:r>
       <w:r>
         <w:rPr>
@@ -2565,43 +2551,7 @@
             <w:rPr>
               <w:rFonts w:ascii="Cambria Math" w:eastAsiaTheme="minorEastAsia" w:hAnsi="Cambria Math" w:cs="Times New Roman"/>
             </w:rPr>
-            <m:t>log(</m:t>
-          </m:r>
-          <m:r>
-            <w:rPr>
-              <w:rFonts w:ascii="Cambria Math" w:eastAsiaTheme="minorEastAsia" w:hAnsi="Cambria Math" w:cs="Times New Roman"/>
-            </w:rPr>
-            <m:t>P(X|</m:t>
-          </m:r>
-          <m:r>
-            <w:rPr>
-              <w:rFonts w:ascii="Cambria Math" w:eastAsiaTheme="minorEastAsia" w:hAnsi="Cambria Math" w:cs="Times New Roman"/>
-            </w:rPr>
-            <m:t xml:space="preserve"> z</m:t>
-          </m:r>
-          <m:r>
-            <w:rPr>
-              <w:rFonts w:ascii="Cambria Math" w:eastAsiaTheme="minorEastAsia" w:hAnsi="Cambria Math" w:cs="Times New Roman"/>
-            </w:rPr>
-            <m:t>,ϑ,</m:t>
-          </m:r>
-          <m:r>
-            <w:rPr>
-              <w:rFonts w:ascii="Cambria Math" w:eastAsiaTheme="minorEastAsia" w:hAnsi="Cambria Math" w:cs="Times New Roman"/>
-            </w:rPr>
-            <m:t>ψ</m:t>
-          </m:r>
-          <m:r>
-            <w:rPr>
-              <w:rFonts w:ascii="Cambria Math" w:eastAsiaTheme="minorEastAsia" w:hAnsi="Cambria Math" w:cs="Times New Roman"/>
-            </w:rPr>
-            <m:t>)</m:t>
-          </m:r>
-          <m:r>
-            <w:rPr>
-              <w:rFonts w:ascii="Cambria Math" w:eastAsiaTheme="minorEastAsia" w:hAnsi="Cambria Math" w:cs="Times New Roman"/>
-            </w:rPr>
-            <m:t>) = n</m:t>
+            <m:t>log(P(X| z,ϑ,ψ)) = n</m:t>
           </m:r>
           <m:func>
             <m:funcPr>
@@ -2848,13 +2798,7 @@
           <w:rPr>
             <w:rFonts w:ascii="Cambria Math" w:eastAsiaTheme="minorEastAsia" w:hAnsi="Cambria Math" w:cs="Times New Roman"/>
           </w:rPr>
-          <m:t>ψ</m:t>
-        </m:r>
-        <m:r>
-          <w:rPr>
-            <w:rFonts w:ascii="Cambria Math" w:eastAsiaTheme="minorEastAsia" w:hAnsi="Cambria Math" w:cs="Times New Roman"/>
-          </w:rPr>
-          <m:t>)</m:t>
+          <m:t>ψ)</m:t>
         </m:r>
       </m:oMath>
       <w:r>
@@ -3563,13 +3507,7 @@
         <w:rPr>
           <w:rFonts w:ascii="Times New Roman" w:eastAsiaTheme="minorEastAsia" w:hAnsi="Times New Roman" w:cs="Times New Roman"/>
         </w:rPr>
-        <w:t xml:space="preserve">given the </w:t>
-      </w:r>
-      <w:r>
-        <w:rPr>
-          <w:rFonts w:ascii="Times New Roman" w:eastAsiaTheme="minorEastAsia" w:hAnsi="Times New Roman" w:cs="Times New Roman"/>
-        </w:rPr>
-        <w:t xml:space="preserve">instantaneous rate matrix, </w:t>
+        <w:t xml:space="preserve">given the instantaneous rate matrix, </w:t>
       </w:r>
       <m:oMath>
         <m:r>
@@ -3620,19 +3558,7 @@
             <w:rPr>
               <w:rFonts w:ascii="Cambria Math" w:eastAsiaTheme="minorEastAsia" w:hAnsi="Cambria Math" w:cs="Times New Roman"/>
             </w:rPr>
-            <m:t>P(D, z|</m:t>
-          </m:r>
-          <m:r>
-            <w:rPr>
-              <w:rFonts w:ascii="Cambria Math" w:eastAsiaTheme="minorEastAsia" w:hAnsi="Cambria Math" w:cs="Times New Roman"/>
-            </w:rPr>
-            <m:t>Q</m:t>
-          </m:r>
-          <m:r>
-            <w:rPr>
-              <w:rFonts w:ascii="Cambria Math" w:eastAsiaTheme="minorEastAsia" w:hAnsi="Cambria Math" w:cs="Times New Roman"/>
-            </w:rPr>
-            <m:t>,ψ) = P(</m:t>
+            <m:t>P(D, z|Q,ψ) = P(</m:t>
           </m:r>
           <m:sSub>
             <m:sSubPr>
@@ -3664,25 +3590,7 @@
             <w:rPr>
               <w:rFonts w:ascii="Cambria Math" w:eastAsiaTheme="minorEastAsia" w:hAnsi="Cambria Math" w:cs="Times New Roman"/>
             </w:rPr>
-            <m:t>|</m:t>
-          </m:r>
-          <m:r>
-            <w:rPr>
-              <w:rFonts w:ascii="Cambria Math" w:eastAsiaTheme="minorEastAsia" w:hAnsi="Cambria Math" w:cs="Times New Roman"/>
-            </w:rPr>
-            <m:t>Q</m:t>
-          </m:r>
-          <m:r>
-            <w:rPr>
-              <w:rFonts w:ascii="Cambria Math" w:eastAsiaTheme="minorEastAsia" w:hAnsi="Cambria Math" w:cs="Times New Roman"/>
-            </w:rPr>
-            <m:t>,ψ</m:t>
-          </m:r>
-          <m:r>
-            <w:rPr>
-              <w:rFonts w:ascii="Cambria Math" w:eastAsiaTheme="minorEastAsia" w:hAnsi="Cambria Math" w:cs="Times New Roman"/>
-            </w:rPr>
-            <m:t xml:space="preserve">) </m:t>
+            <m:t xml:space="preserve">|Q,ψ) </m:t>
           </m:r>
           <m:nary>
             <m:naryPr>
@@ -3703,13 +3611,13 @@
                 <w:rPr>
                   <w:rFonts w:ascii="Cambria Math" w:eastAsiaTheme="minorEastAsia" w:hAnsi="Cambria Math" w:cs="Times New Roman"/>
                 </w:rPr>
-                <m:t>l</m:t>
+                <m:t>l=</m:t>
               </m:r>
               <m:r>
                 <w:rPr>
                   <w:rFonts w:ascii="Cambria Math" w:eastAsiaTheme="minorEastAsia" w:hAnsi="Cambria Math" w:cs="Times New Roman"/>
                 </w:rPr>
-                <m:t>=1</m:t>
+                <m:t>1</m:t>
               </m:r>
             </m:sub>
             <m:sup>
@@ -3760,19 +3668,7 @@
                 <w:rPr>
                   <w:rFonts w:ascii="Cambria Math" w:eastAsiaTheme="minorEastAsia" w:hAnsi="Cambria Math" w:cs="Times New Roman"/>
                 </w:rPr>
-                <m:t>|</m:t>
-              </m:r>
-              <m:r>
-                <w:rPr>
-                  <w:rFonts w:ascii="Cambria Math" w:eastAsiaTheme="minorEastAsia" w:hAnsi="Cambria Math" w:cs="Times New Roman"/>
-                </w:rPr>
-                <m:t>Q</m:t>
-              </m:r>
-              <m:r>
-                <w:rPr>
-                  <w:rFonts w:ascii="Cambria Math" w:eastAsiaTheme="minorEastAsia" w:hAnsi="Cambria Math" w:cs="Times New Roman"/>
-                </w:rPr>
-                <m:t xml:space="preserve">, </m:t>
+                <m:t xml:space="preserve">|Q, </m:t>
               </m:r>
               <m:sSub>
                 <m:sSubPr>
@@ -4210,19 +4106,7 @@
                             <w:rPr>
                               <w:rFonts w:ascii="Cambria Math" w:hAnsi="Cambria Math" w:cs="STIXGeneral"/>
                             </w:rPr>
-                            <m:t>γ</m:t>
-                          </m:r>
-                          <m:r>
-                            <w:rPr>
-                              <w:rFonts w:ascii="Cambria Math" w:hAnsi="Cambria Math" w:cs="STIXGeneral"/>
-                            </w:rPr>
-                            <m:t>,</m:t>
-                          </m:r>
-                          <m:r>
-                            <w:rPr>
-                              <w:rFonts w:ascii="Cambria Math" w:hAnsi="Cambria Math" w:cs="STIXGeneral"/>
-                            </w:rPr>
-                            <m:t xml:space="preserve">γ </m:t>
+                            <m:t xml:space="preserve">γ,γ </m:t>
                           </m:r>
                         </m:sub>
                       </m:sSub>
@@ -4261,25 +4145,7 @@
                     <w:rPr>
                       <w:rFonts w:ascii="Cambria Math" w:eastAsiaTheme="minorEastAsia" w:hAnsi="Cambria Math" w:cs="Times New Roman"/>
                     </w:rPr>
-                    <m:t xml:space="preserve">,  </m:t>
-                  </m:r>
-                  <m:r>
-                    <w:rPr>
-                      <w:rFonts w:ascii="Cambria Math" w:eastAsiaTheme="minorEastAsia" w:hAnsi="Cambria Math" w:cs="Times New Roman"/>
-                    </w:rPr>
-                    <m:t xml:space="preserve">                                                         </m:t>
-                  </m:r>
-                  <m:r>
-                    <w:rPr>
-                      <w:rFonts w:ascii="Cambria Math" w:eastAsiaTheme="minorEastAsia" w:hAnsi="Cambria Math" w:cs="Times New Roman"/>
-                    </w:rPr>
-                    <m:t xml:space="preserve">when </m:t>
-                  </m:r>
-                  <m:r>
-                    <w:rPr>
-                      <w:rFonts w:ascii="Cambria Math" w:eastAsiaTheme="minorEastAsia" w:hAnsi="Cambria Math" w:cs="Times New Roman"/>
-                    </w:rPr>
-                    <m:t>κ</m:t>
+                    <m:t>,                                                           when κ</m:t>
                   </m:r>
                   <m:r>
                     <w:rPr>
@@ -4300,13 +4166,7 @@
                     <w:rPr>
                       <w:rFonts w:ascii="Cambria Math" w:hAnsi="Cambria Math" w:cs="STIXGeneral"/>
                     </w:rPr>
-                    <m:t>)</m:t>
-                  </m:r>
-                  <m:r>
-                    <w:rPr>
-                      <w:rFonts w:ascii="Cambria Math" w:hAnsi="Cambria Math" w:cs="STIXGeneral"/>
-                    </w:rPr>
-                    <m:t xml:space="preserve"> = 1</m:t>
+                    <m:t>) = 1</m:t>
                   </m:r>
                 </m:e>
                 <m:e>
@@ -4377,13 +4237,7 @@
                             <w:rPr>
                               <w:rFonts w:ascii="Cambria Math" w:hAnsi="Cambria Math" w:cs="STIXGeneral"/>
                             </w:rPr>
-                            <m:t>)</m:t>
-                          </m:r>
-                          <m:r>
-                            <w:rPr>
-                              <w:rFonts w:ascii="Cambria Math" w:hAnsi="Cambria Math" w:cs="STIXGeneral"/>
-                            </w:rPr>
-                            <m:t>,</m:t>
+                            <m:t>),</m:t>
                           </m:r>
                           <m:r>
                             <w:rPr>
@@ -4410,13 +4264,7 @@
                             <w:rPr>
                               <w:rFonts w:ascii="Cambria Math" w:hAnsi="Cambria Math" w:cs="STIXGeneral"/>
                             </w:rPr>
-                            <m:t>)</m:t>
-                          </m:r>
-                          <m:r>
-                            <w:rPr>
-                              <w:rFonts w:ascii="Cambria Math" w:hAnsi="Cambria Math" w:cs="STIXGeneral"/>
-                            </w:rPr>
-                            <m:t xml:space="preserve"> </m:t>
+                            <m:t xml:space="preserve">) </m:t>
                           </m:r>
                         </m:sub>
                       </m:sSub>
@@ -4625,19 +4473,7 @@
                         <w:rPr>
                           <w:rFonts w:ascii="Cambria Math" w:eastAsiaTheme="minorEastAsia" w:hAnsi="Cambria Math" w:cs="Times New Roman"/>
                         </w:rPr>
-                        <m:t xml:space="preserve">,  </m:t>
-                      </m:r>
-                      <m:r>
-                        <w:rPr>
-                          <w:rFonts w:ascii="Cambria Math" w:eastAsiaTheme="minorEastAsia" w:hAnsi="Cambria Math" w:cs="Times New Roman"/>
-                        </w:rPr>
-                        <m:t xml:space="preserve">when </m:t>
-                      </m:r>
-                      <m:r>
-                        <w:rPr>
-                          <w:rFonts w:ascii="Cambria Math" w:eastAsiaTheme="minorEastAsia" w:hAnsi="Cambria Math" w:cs="Times New Roman"/>
-                        </w:rPr>
-                        <m:t>κ</m:t>
+                        <m:t>,  when κ</m:t>
                       </m:r>
                       <m:r>
                         <w:rPr>
@@ -4658,13 +4494,7 @@
                         <w:rPr>
                           <w:rFonts w:ascii="Cambria Math" w:hAnsi="Cambria Math" w:cs="STIXGeneral"/>
                         </w:rPr>
-                        <m:t>)</m:t>
-                      </m:r>
-                      <m:r>
-                        <w:rPr>
-                          <w:rFonts w:ascii="Cambria Math" w:hAnsi="Cambria Math" w:cs="STIXGeneral"/>
-                        </w:rPr>
-                        <m:t xml:space="preserve"> &gt; 1</m:t>
+                        <m:t>) &gt; 1</m:t>
                       </m:r>
                     </m:e>
                   </m:nary>
@@ -5057,6 +4887,19 @@
           <w:rFonts w:ascii="Times New Roman" w:eastAsiaTheme="minorEastAsia" w:hAnsi="Times New Roman" w:cs="Times New Roman"/>
         </w:rPr>
       </w:pPr>
+      <w:r>
+        <w:rPr>
+          <w:rFonts w:ascii="Times New Roman" w:eastAsiaTheme="minorEastAsia" w:hAnsi="Times New Roman" w:cs="Times New Roman"/>
+        </w:rPr>
+        <w:t xml:space="preserve">"The simple calculation of probability of a path from Nielsen and May and Moore fails to account for probability of a change overall. For an equal rates model with the MLE of zero changes, any path of 0, 2, or 100 changes has exactly the same likelihood. We suspect this is an issue of treating the pdfs independently when their convolution is actually required (the time of </w:t>
+      </w:r>
+      <w:r>
+        <w:rPr>
+          <w:rFonts w:ascii="Times New Roman" w:eastAsiaTheme="minorEastAsia" w:hAnsi="Times New Roman" w:cs="Times New Roman"/>
+        </w:rPr>
+        <w:lastRenderedPageBreak/>
+        <w:t>the second transition depends on the timing of the first and the total branch length available). Proving this is left as an exercise to the reader. Instead, we simply integrate over all paths between nodes on the tree, after first adding additional degree 2 nodes, because &lt;please make it stop&gt;"</w:t>
+      </w:r>
     </w:p>
     <w:sectPr>
       <w:pgSz w:w="12240" w:h="15840"/>

</xml_diff>